<commit_message>
Takenblad Opdracht 1 updated
Takenblad Opdracht al voor mezelf geupdate
</commit_message>
<xml_diff>
--- a/Documenten/Takenblad_Evaluatie.docx
+++ b/Documenten/Takenblad_Evaluatie.docx
@@ -180,8 +180,6 @@
         </w:rPr>
         <w:t xml:space="preserve"> Tom Vaes</w:t>
       </w:r>
-      <w:bookmarkStart w:id="0" w:name="_GoBack"/>
-      <w:bookmarkEnd w:id="0"/>
     </w:p>
     <w:p>
       <w:pPr>
@@ -353,6 +351,15 @@
                 <w:szCs w:val="24"/>
               </w:rPr>
             </w:pPr>
+            <w:r>
+              <w:rPr>
+                <w:b/>
+                <w:color w:val="0070C0"/>
+                <w:sz w:val="24"/>
+                <w:szCs w:val="24"/>
+              </w:rPr>
+              <w:t>2</w:t>
+            </w:r>
           </w:p>
         </w:tc>
         <w:tc>
@@ -1504,6 +1511,32 @@
                 <w:szCs w:val="28"/>
               </w:rPr>
             </w:pPr>
+            <w:r>
+              <w:rPr>
+                <w:b/>
+                <w:sz w:val="28"/>
+                <w:szCs w:val="28"/>
+              </w:rPr>
+              <w:t xml:space="preserve">Aanmaken van de Datum class </w:t>
+            </w:r>
+            <w:proofErr w:type="spellStart"/>
+            <w:r>
+              <w:rPr>
+                <w:b/>
+                <w:sz w:val="28"/>
+                <w:szCs w:val="28"/>
+              </w:rPr>
+              <w:t>from</w:t>
+            </w:r>
+            <w:proofErr w:type="spellEnd"/>
+            <w:r>
+              <w:rPr>
+                <w:b/>
+                <w:sz w:val="28"/>
+                <w:szCs w:val="28"/>
+              </w:rPr>
+              <w:t xml:space="preserve"> scratch</w:t>
+            </w:r>
           </w:p>
           <w:p>
             <w:pPr>
@@ -1732,33 +1765,57 @@
                 <w:b/>
                 <w:sz w:val="28"/>
                 <w:szCs w:val="28"/>
-              </w:rPr>
-            </w:pPr>
-          </w:p>
-          <w:p>
-            <w:pPr>
-              <w:rPr>
-                <w:b/>
-                <w:sz w:val="28"/>
-                <w:szCs w:val="28"/>
-              </w:rPr>
-            </w:pPr>
-          </w:p>
-          <w:p>
-            <w:pPr>
-              <w:rPr>
-                <w:b/>
-                <w:sz w:val="28"/>
-                <w:szCs w:val="28"/>
-              </w:rPr>
-            </w:pPr>
-          </w:p>
-          <w:p>
-            <w:pPr>
-              <w:rPr>
-                <w:b/>
-                <w:sz w:val="28"/>
-                <w:szCs w:val="28"/>
+                <w:lang w:val="en-US"/>
+              </w:rPr>
+            </w:pPr>
+            <w:r>
+              <w:rPr>
+                <w:b/>
+                <w:sz w:val="28"/>
+                <w:szCs w:val="28"/>
+                <w:lang w:val="en-US"/>
+              </w:rPr>
+              <w:t>Datum class from scratch</w:t>
+            </w:r>
+            <w:r>
+              <w:rPr>
+                <w:b/>
+                <w:sz w:val="28"/>
+                <w:szCs w:val="28"/>
+                <w:lang w:val="en-US"/>
+              </w:rPr>
+              <w:t xml:space="preserve"> uitgewerkt.</w:t>
+            </w:r>
+            <w:bookmarkStart w:id="0" w:name="_GoBack"/>
+            <w:bookmarkEnd w:id="0"/>
+          </w:p>
+          <w:p>
+            <w:pPr>
+              <w:rPr>
+                <w:b/>
+                <w:sz w:val="28"/>
+                <w:szCs w:val="28"/>
+                <w:lang w:val="en-US"/>
+              </w:rPr>
+            </w:pPr>
+          </w:p>
+          <w:p>
+            <w:pPr>
+              <w:rPr>
+                <w:b/>
+                <w:sz w:val="28"/>
+                <w:szCs w:val="28"/>
+                <w:lang w:val="en-US"/>
+              </w:rPr>
+            </w:pPr>
+          </w:p>
+          <w:p>
+            <w:pPr>
+              <w:rPr>
+                <w:b/>
+                <w:sz w:val="28"/>
+                <w:szCs w:val="28"/>
+                <w:lang w:val="en-US"/>
               </w:rPr>
             </w:pPr>
           </w:p>
@@ -7574,7 +7631,7 @@
 </file>
 
 <file path=customXml/itemProps1.xml><?xml version="1.0" encoding="utf-8"?>
-<ds:datastoreItem xmlns:ds="http://schemas.openxmlformats.org/officeDocument/2006/customXml" ds:itemID="{D16D3AF9-3149-4A22-A53F-60A77EC718AE}">
+<ds:datastoreItem xmlns:ds="http://schemas.openxmlformats.org/officeDocument/2006/customXml" ds:itemID="{0B32004F-07DD-4DDA-92DB-0D224B5AF991}">
   <ds:schemaRefs>
     <ds:schemaRef ds:uri="http://schemas.openxmlformats.org/officeDocument/2006/bibliography"/>
   </ds:schemaRefs>

</xml_diff>

<commit_message>
Registratiedatum en auteur toegevoegd aan Catalogus wijzigingen aan OpdrachtCatalogus en OpdrachtBase
</commit_message>
<xml_diff>
--- a/Documenten/Takenblad_Evaluatie.docx
+++ b/Documenten/Takenblad_Evaluatie.docx
@@ -115,10 +115,7 @@
         <w:spacing w:after="0"/>
       </w:pPr>
       <w:r>
-        <w:t>2=idem als 1 maar oplossing ook effectief</w:t>
-      </w:r>
-      <w:r>
-        <w:t xml:space="preserve"> uitgewerkt in Java code</w:t>
+        <w:t>2=idem als 1 maar oplossing ook effectief uitgewerkt in Java code</w:t>
       </w:r>
     </w:p>
     <w:p>
@@ -166,17 +163,8 @@
           <w:sz w:val="28"/>
           <w:szCs w:val="28"/>
         </w:rPr>
-        <w:t xml:space="preserve">ST1: naam student 1: Tom </w:t>
+        <w:t>ST1: naam student 1: Tom Vaes</w:t>
       </w:r>
-      <w:proofErr w:type="spellStart"/>
-      <w:r>
-        <w:rPr>
-          <w:sz w:val="28"/>
-          <w:szCs w:val="28"/>
-        </w:rPr>
-        <w:t>Vaes</w:t>
-      </w:r>
-      <w:proofErr w:type="spellEnd"/>
     </w:p>
     <w:p>
       <w:pPr>
@@ -193,17 +181,8 @@
           <w:sz w:val="28"/>
           <w:szCs w:val="28"/>
         </w:rPr>
-        <w:t xml:space="preserve">ST2: naam student 2: Sander Van der </w:t>
+        <w:t>ST2: naam student 2: Sander Van der Borght</w:t>
       </w:r>
-      <w:proofErr w:type="spellStart"/>
-      <w:r>
-        <w:rPr>
-          <w:sz w:val="28"/>
-          <w:szCs w:val="28"/>
-        </w:rPr>
-        <w:t>Borght</w:t>
-      </w:r>
-      <w:proofErr w:type="spellEnd"/>
     </w:p>
     <w:p>
       <w:pPr>
@@ -259,17 +238,8 @@
           <w:sz w:val="28"/>
           <w:szCs w:val="28"/>
         </w:rPr>
-        <w:t xml:space="preserve"> Wim </w:t>
+        <w:t xml:space="preserve"> Wim Ombelets</w:t>
       </w:r>
-      <w:proofErr w:type="spellStart"/>
-      <w:r>
-        <w:rPr>
-          <w:sz w:val="28"/>
-          <w:szCs w:val="28"/>
-        </w:rPr>
-        <w:t>Ombelets</w:t>
-      </w:r>
-      <w:proofErr w:type="spellEnd"/>
     </w:p>
     <w:p>
       <w:pPr>
@@ -294,12 +264,6 @@
         <w:gridCol w:w="629"/>
       </w:tblGrid>
       <w:tr>
-        <w:tblPrEx>
-          <w:tblCellMar>
-            <w:top w:w="0" w:type="dxa"/>
-            <w:bottom w:w="0" w:type="dxa"/>
-          </w:tblCellMar>
-        </w:tblPrEx>
         <w:tc>
           <w:tcPr>
             <w:tcW w:w="1988" w:type="dxa"/>
@@ -403,12 +367,6 @@
         </w:tc>
       </w:tr>
       <w:tr>
-        <w:tblPrEx>
-          <w:tblCellMar>
-            <w:top w:w="0" w:type="dxa"/>
-            <w:bottom w:w="0" w:type="dxa"/>
-          </w:tblCellMar>
-        </w:tblPrEx>
         <w:tc>
           <w:tcPr>
             <w:tcW w:w="1988" w:type="dxa"/>
@@ -536,12 +494,6 @@
         </w:tc>
       </w:tr>
       <w:tr>
-        <w:tblPrEx>
-          <w:tblCellMar>
-            <w:top w:w="0" w:type="dxa"/>
-            <w:bottom w:w="0" w:type="dxa"/>
-          </w:tblCellMar>
-        </w:tblPrEx>
         <w:tc>
           <w:tcPr>
             <w:tcW w:w="1988" w:type="dxa"/>
@@ -660,12 +612,6 @@
         </w:tc>
       </w:tr>
       <w:tr>
-        <w:tblPrEx>
-          <w:tblCellMar>
-            <w:top w:w="0" w:type="dxa"/>
-            <w:bottom w:w="0" w:type="dxa"/>
-          </w:tblCellMar>
-        </w:tblPrEx>
         <w:tc>
           <w:tcPr>
             <w:tcW w:w="1988" w:type="dxa"/>
@@ -757,12 +703,6 @@
         </w:tc>
       </w:tr>
       <w:tr>
-        <w:tblPrEx>
-          <w:tblCellMar>
-            <w:top w:w="0" w:type="dxa"/>
-            <w:bottom w:w="0" w:type="dxa"/>
-          </w:tblCellMar>
-        </w:tblPrEx>
         <w:tc>
           <w:tcPr>
             <w:tcW w:w="1988" w:type="dxa"/>
@@ -854,12 +794,6 @@
         </w:tc>
       </w:tr>
       <w:tr>
-        <w:tblPrEx>
-          <w:tblCellMar>
-            <w:top w:w="0" w:type="dxa"/>
-            <w:bottom w:w="0" w:type="dxa"/>
-          </w:tblCellMar>
-        </w:tblPrEx>
         <w:tc>
           <w:tcPr>
             <w:tcW w:w="1988" w:type="dxa"/>
@@ -951,12 +885,6 @@
         </w:tc>
       </w:tr>
       <w:tr>
-        <w:tblPrEx>
-          <w:tblCellMar>
-            <w:top w:w="0" w:type="dxa"/>
-            <w:bottom w:w="0" w:type="dxa"/>
-          </w:tblCellMar>
-        </w:tblPrEx>
         <w:tc>
           <w:tcPr>
             <w:tcW w:w="1988" w:type="dxa"/>
@@ -1048,12 +976,6 @@
         </w:tc>
       </w:tr>
       <w:tr>
-        <w:tblPrEx>
-          <w:tblCellMar>
-            <w:top w:w="0" w:type="dxa"/>
-            <w:bottom w:w="0" w:type="dxa"/>
-          </w:tblCellMar>
-        </w:tblPrEx>
         <w:tc>
           <w:tcPr>
             <w:tcW w:w="1988" w:type="dxa"/>
@@ -1145,12 +1067,6 @@
         </w:tc>
       </w:tr>
       <w:tr>
-        <w:tblPrEx>
-          <w:tblCellMar>
-            <w:top w:w="0" w:type="dxa"/>
-            <w:bottom w:w="0" w:type="dxa"/>
-          </w:tblCellMar>
-        </w:tblPrEx>
         <w:tc>
           <w:tcPr>
             <w:tcW w:w="1988" w:type="dxa"/>
@@ -1242,12 +1158,6 @@
         </w:tc>
       </w:tr>
       <w:tr>
-        <w:tblPrEx>
-          <w:tblCellMar>
-            <w:top w:w="0" w:type="dxa"/>
-            <w:bottom w:w="0" w:type="dxa"/>
-          </w:tblCellMar>
-        </w:tblPrEx>
         <w:tc>
           <w:tcPr>
             <w:tcW w:w="1988" w:type="dxa"/>
@@ -1339,12 +1249,6 @@
         </w:tc>
       </w:tr>
       <w:tr>
-        <w:tblPrEx>
-          <w:tblCellMar>
-            <w:top w:w="0" w:type="dxa"/>
-            <w:bottom w:w="0" w:type="dxa"/>
-          </w:tblCellMar>
-        </w:tblPrEx>
         <w:tc>
           <w:tcPr>
             <w:tcW w:w="1988" w:type="dxa"/>
@@ -1466,9 +1370,23 @@
           <w:right w:val="single" w:sz="4" w:space="0" w:color="00000A"/>
         </w:pBdr>
         <w:spacing w:after="0"/>
+        <w:rPr>
+          <w:lang w:val="en-US"/>
+        </w:rPr>
       </w:pPr>
+      <w:proofErr w:type="spellStart"/>
       <w:r>
-        <w:t>Eindevaluatie op 20</w:t>
+        <w:rPr>
+          <w:lang w:val="en-US"/>
+        </w:rPr>
+        <w:t>Eindevaluatie</w:t>
+      </w:r>
+      <w:proofErr w:type="spellEnd"/>
+      <w:r>
+        <w:rPr>
+          <w:lang w:val="en-US"/>
+        </w:rPr>
+        <w:t xml:space="preserve"> op 20</w:t>
       </w:r>
     </w:p>
     <w:p>
@@ -1480,8 +1398,14 @@
           <w:right w:val="single" w:sz="4" w:space="0" w:color="00000A"/>
         </w:pBdr>
         <w:spacing w:after="0"/>
+        <w:rPr>
+          <w:lang w:val="en-US"/>
+        </w:rPr>
       </w:pPr>
       <w:r>
+        <w:rPr>
+          <w:lang w:val="en-US"/>
+        </w:rPr>
         <w:t>ST1:</w:t>
       </w:r>
     </w:p>
@@ -1494,8 +1418,14 @@
           <w:right w:val="single" w:sz="4" w:space="0" w:color="00000A"/>
         </w:pBdr>
         <w:spacing w:after="0"/>
+        <w:rPr>
+          <w:lang w:val="en-US"/>
+        </w:rPr>
       </w:pPr>
       <w:r>
+        <w:rPr>
+          <w:lang w:val="en-US"/>
+        </w:rPr>
         <w:t>ST2:</w:t>
       </w:r>
     </w:p>
@@ -1508,8 +1438,14 @@
           <w:right w:val="single" w:sz="4" w:space="0" w:color="00000A"/>
         </w:pBdr>
         <w:spacing w:after="0"/>
+        <w:rPr>
+          <w:lang w:val="en-US"/>
+        </w:rPr>
       </w:pPr>
       <w:r>
+        <w:rPr>
+          <w:lang w:val="en-US"/>
+        </w:rPr>
         <w:t>ST3:</w:t>
       </w:r>
     </w:p>
@@ -1522,8 +1458,14 @@
           <w:right w:val="single" w:sz="4" w:space="0" w:color="00000A"/>
         </w:pBdr>
         <w:spacing w:after="0"/>
+        <w:rPr>
+          <w:lang w:val="en-US"/>
+        </w:rPr>
       </w:pPr>
       <w:r>
+        <w:rPr>
+          <w:lang w:val="en-US"/>
+        </w:rPr>
         <w:t>ST4:</w:t>
       </w:r>
     </w:p>
@@ -1554,15 +1496,7 @@
           <w:szCs w:val="28"/>
         </w:rPr>
         <w:lastRenderedPageBreak/>
-        <w:t xml:space="preserve">Vul per opdracht </w:t>
-      </w:r>
-      <w:r>
-        <w:rPr>
-          <w:b/>
-          <w:sz w:val="28"/>
-          <w:szCs w:val="28"/>
-        </w:rPr>
-        <w:t>en per student telkens 1:</w:t>
+        <w:t>Vul per opdracht en per student telkens 1:</w:t>
       </w:r>
     </w:p>
     <w:p>
@@ -1616,15 +1550,7 @@
           <w:sz w:val="28"/>
           <w:szCs w:val="28"/>
         </w:rPr>
-        <w:t>Vul tevens de datum vaan afwerki</w:t>
-      </w:r>
-      <w:r>
-        <w:rPr>
-          <w:b/>
-          <w:sz w:val="28"/>
-          <w:szCs w:val="28"/>
-        </w:rPr>
-        <w:t>ng van de opdracht in</w:t>
+        <w:t>Vul tevens de datum vaan afwerking van de opdracht in</w:t>
       </w:r>
     </w:p>
     <w:p>
@@ -1660,12 +1586,6 @@
         <w:gridCol w:w="9396"/>
       </w:tblGrid>
       <w:tr>
-        <w:tblPrEx>
-          <w:tblCellMar>
-            <w:top w:w="0" w:type="dxa"/>
-            <w:bottom w:w="0" w:type="dxa"/>
-          </w:tblCellMar>
-        </w:tblPrEx>
         <w:trPr>
           <w:trHeight w:val="70"/>
         </w:trPr>
@@ -1697,12 +1617,6 @@
         </w:tc>
       </w:tr>
       <w:tr>
-        <w:tblPrEx>
-          <w:tblCellMar>
-            <w:top w:w="0" w:type="dxa"/>
-            <w:bottom w:w="0" w:type="dxa"/>
-          </w:tblCellMar>
-        </w:tblPrEx>
         <w:tc>
           <w:tcPr>
             <w:tcW w:w="9396" w:type="dxa"/>
@@ -1738,12 +1652,6 @@
         </w:tc>
       </w:tr>
       <w:tr>
-        <w:tblPrEx>
-          <w:tblCellMar>
-            <w:top w:w="0" w:type="dxa"/>
-            <w:bottom w:w="0" w:type="dxa"/>
-          </w:tblCellMar>
-        </w:tblPrEx>
         <w:tc>
           <w:tcPr>
             <w:tcW w:w="9396" w:type="dxa"/>
@@ -1768,12 +1676,6 @@
         </w:tc>
       </w:tr>
       <w:tr>
-        <w:tblPrEx>
-          <w:tblCellMar>
-            <w:top w:w="0" w:type="dxa"/>
-            <w:bottom w:w="0" w:type="dxa"/>
-          </w:tblCellMar>
-        </w:tblPrEx>
         <w:tc>
           <w:tcPr>
             <w:tcW w:w="9396" w:type="dxa"/>
@@ -1798,55 +1700,29 @@
         </w:tc>
       </w:tr>
       <w:tr>
-        <w:tblPrEx>
-          <w:tblCellMar>
-            <w:top w:w="0" w:type="dxa"/>
-            <w:bottom w:w="0" w:type="dxa"/>
-          </w:tblCellMar>
-        </w:tblPrEx>
-        <w:tc>
-          <w:tcPr>
-            <w:tcW w:w="9396" w:type="dxa"/>
-            <w:shd w:val="clear" w:color="auto" w:fill="auto"/>
-            <w:tcMar>
-              <w:top w:w="0" w:type="dxa"/>
-              <w:left w:w="108" w:type="dxa"/>
-              <w:bottom w:w="0" w:type="dxa"/>
-              <w:right w:w="108" w:type="dxa"/>
-            </w:tcMar>
-          </w:tcPr>
-          <w:p>
-            <w:r>
-              <w:rPr>
-                <w:szCs w:val="28"/>
-              </w:rPr>
-              <w:t xml:space="preserve">Aanmaken van de Datum class </w:t>
-            </w:r>
-            <w:proofErr w:type="spellStart"/>
-            <w:r>
-              <w:rPr>
-                <w:szCs w:val="28"/>
-              </w:rPr>
-              <w:t>from</w:t>
-            </w:r>
-            <w:proofErr w:type="spellEnd"/>
-            <w:r>
-              <w:rPr>
-                <w:szCs w:val="28"/>
-              </w:rPr>
-              <w:t xml:space="preserve"> scratch</w:t>
-            </w:r>
-          </w:p>
-          <w:p/>
-        </w:tc>
-      </w:tr>
-      <w:tr>
-        <w:tblPrEx>
-          <w:tblCellMar>
-            <w:top w:w="0" w:type="dxa"/>
-            <w:bottom w:w="0" w:type="dxa"/>
-          </w:tblCellMar>
-        </w:tblPrEx>
+        <w:tc>
+          <w:tcPr>
+            <w:tcW w:w="9396" w:type="dxa"/>
+            <w:shd w:val="clear" w:color="auto" w:fill="auto"/>
+            <w:tcMar>
+              <w:top w:w="0" w:type="dxa"/>
+              <w:left w:w="108" w:type="dxa"/>
+              <w:bottom w:w="0" w:type="dxa"/>
+              <w:right w:w="108" w:type="dxa"/>
+            </w:tcMar>
+          </w:tcPr>
+          <w:p>
+            <w:r>
+              <w:rPr>
+                <w:szCs w:val="28"/>
+              </w:rPr>
+              <w:t>Aanmaken van de Datum class from scratch</w:t>
+            </w:r>
+          </w:p>
+          <w:p/>
+        </w:tc>
+      </w:tr>
+      <w:tr>
         <w:tc>
           <w:tcPr>
             <w:tcW w:w="9396" w:type="dxa"/>
@@ -1871,12 +1747,6 @@
         </w:tc>
       </w:tr>
       <w:tr>
-        <w:tblPrEx>
-          <w:tblCellMar>
-            <w:top w:w="0" w:type="dxa"/>
-            <w:bottom w:w="0" w:type="dxa"/>
-          </w:tblCellMar>
-        </w:tblPrEx>
         <w:trPr>
           <w:trHeight w:val="1286"/>
         </w:trPr>
@@ -1893,31 +1763,12 @@
           </w:tcPr>
           <w:p>
             <w:r>
-              <w:t xml:space="preserve">Aanmaken van de Datum class gebruikmakend van </w:t>
-            </w:r>
-            <w:proofErr w:type="spellStart"/>
-            <w:r>
-              <w:t>Gregorian</w:t>
-            </w:r>
-            <w:proofErr w:type="spellEnd"/>
-            <w:r>
-              <w:t xml:space="preserve"> </w:t>
-            </w:r>
-            <w:proofErr w:type="spellStart"/>
-            <w:r>
-              <w:t>Calendar</w:t>
-            </w:r>
-            <w:proofErr w:type="spellEnd"/>
-          </w:p>
-        </w:tc>
-      </w:tr>
-      <w:tr>
-        <w:tblPrEx>
-          <w:tblCellMar>
-            <w:top w:w="0" w:type="dxa"/>
-            <w:bottom w:w="0" w:type="dxa"/>
-          </w:tblCellMar>
-        </w:tblPrEx>
+              <w:t>Aanmaken van de Datum class gebruikmakend van Gregorian Calendar</w:t>
+            </w:r>
+          </w:p>
+        </w:tc>
+      </w:tr>
+      <w:tr>
         <w:tc>
           <w:tcPr>
             <w:tcW w:w="9396" w:type="dxa"/>
@@ -1942,12 +1793,6 @@
         </w:tc>
       </w:tr>
       <w:tr>
-        <w:tblPrEx>
-          <w:tblCellMar>
-            <w:top w:w="0" w:type="dxa"/>
-            <w:bottom w:w="0" w:type="dxa"/>
-          </w:tblCellMar>
-        </w:tblPrEx>
         <w:tc>
           <w:tcPr>
             <w:tcW w:w="9396" w:type="dxa"/>
@@ -1961,26 +1806,12 @@
           </w:tcPr>
           <w:p>
             <w:r>
-              <w:t xml:space="preserve">Aanmaken van de </w:t>
-            </w:r>
-            <w:proofErr w:type="spellStart"/>
-            <w:r>
-              <w:t>Junit</w:t>
-            </w:r>
-            <w:proofErr w:type="spellEnd"/>
-            <w:r>
-              <w:t xml:space="preserve"> test</w:t>
-            </w:r>
-          </w:p>
-        </w:tc>
-      </w:tr>
-      <w:tr>
-        <w:tblPrEx>
-          <w:tblCellMar>
-            <w:top w:w="0" w:type="dxa"/>
-            <w:bottom w:w="0" w:type="dxa"/>
-          </w:tblCellMar>
-        </w:tblPrEx>
+              <w:t>Aanmaken van de Junit test</w:t>
+            </w:r>
+          </w:p>
+        </w:tc>
+      </w:tr>
+      <w:tr>
         <w:tc>
           <w:tcPr>
             <w:tcW w:w="9396" w:type="dxa"/>
@@ -2005,12 +1836,6 @@
         </w:tc>
       </w:tr>
       <w:tr>
-        <w:tblPrEx>
-          <w:tblCellMar>
-            <w:top w:w="0" w:type="dxa"/>
-            <w:bottom w:w="0" w:type="dxa"/>
-          </w:tblCellMar>
-        </w:tblPrEx>
         <w:trPr>
           <w:trHeight w:val="850"/>
         </w:trPr>
@@ -2033,12 +1858,6 @@
         </w:tc>
       </w:tr>
       <w:tr>
-        <w:tblPrEx>
-          <w:tblCellMar>
-            <w:top w:w="0" w:type="dxa"/>
-            <w:bottom w:w="0" w:type="dxa"/>
-          </w:tblCellMar>
-        </w:tblPrEx>
         <w:tc>
           <w:tcPr>
             <w:tcW w:w="9396" w:type="dxa"/>
@@ -2063,12 +1882,6 @@
         </w:tc>
       </w:tr>
       <w:tr>
-        <w:tblPrEx>
-          <w:tblCellMar>
-            <w:top w:w="0" w:type="dxa"/>
-            <w:bottom w:w="0" w:type="dxa"/>
-          </w:tblCellMar>
-        </w:tblPrEx>
         <w:tc>
           <w:tcPr>
             <w:tcW w:w="9396" w:type="dxa"/>
@@ -2093,12 +1906,6 @@
         </w:tc>
       </w:tr>
       <w:tr>
-        <w:tblPrEx>
-          <w:tblCellMar>
-            <w:top w:w="0" w:type="dxa"/>
-            <w:bottom w:w="0" w:type="dxa"/>
-          </w:tblCellMar>
-        </w:tblPrEx>
         <w:trPr>
           <w:trHeight w:val="545"/>
         </w:trPr>
@@ -2114,19 +1921,27 @@
             </w:tcMar>
           </w:tcPr>
           <w:p>
-            <w:r>
-              <w:rPr>
-                <w:szCs w:val="28"/>
+            <w:pPr>
+              <w:rPr>
                 <w:lang w:val="en-US"/>
               </w:rPr>
+            </w:pPr>
+            <w:r>
+              <w:rPr>
+                <w:szCs w:val="28"/>
+                <w:lang w:val="en-US"/>
+              </w:rPr>
               <w:t xml:space="preserve">Datum class from scratch </w:t>
             </w:r>
-            <w:r>
-              <w:rPr>
-                <w:szCs w:val="28"/>
+            <w:proofErr w:type="spellStart"/>
+            <w:r>
+              <w:rPr>
+                <w:szCs w:val="28"/>
+                <w:lang w:val="en-US"/>
               </w:rPr>
               <w:t>uitgewerkt</w:t>
             </w:r>
+            <w:proofErr w:type="spellEnd"/>
             <w:r>
               <w:rPr>
                 <w:szCs w:val="28"/>
@@ -2138,12 +1953,6 @@
         </w:tc>
       </w:tr>
       <w:tr>
-        <w:tblPrEx>
-          <w:tblCellMar>
-            <w:top w:w="0" w:type="dxa"/>
-            <w:bottom w:w="0" w:type="dxa"/>
-          </w:tblCellMar>
-        </w:tblPrEx>
         <w:tc>
           <w:tcPr>
             <w:tcW w:w="9396" w:type="dxa"/>
@@ -2168,74 +1977,28 @@
         </w:tc>
       </w:tr>
       <w:tr>
-        <w:tblPrEx>
-          <w:tblCellMar>
-            <w:top w:w="0" w:type="dxa"/>
-            <w:bottom w:w="0" w:type="dxa"/>
-          </w:tblCellMar>
-        </w:tblPrEx>
-        <w:tc>
-          <w:tcPr>
-            <w:tcW w:w="9396" w:type="dxa"/>
-            <w:shd w:val="clear" w:color="auto" w:fill="auto"/>
-            <w:tcMar>
-              <w:top w:w="0" w:type="dxa"/>
-              <w:left w:w="108" w:type="dxa"/>
-              <w:bottom w:w="0" w:type="dxa"/>
-              <w:right w:w="108" w:type="dxa"/>
-            </w:tcMar>
-          </w:tcPr>
-          <w:p>
-            <w:r>
-              <w:rPr>
-                <w:szCs w:val="28"/>
-              </w:rPr>
-              <w:t>Datum class</w:t>
-            </w:r>
-            <w:r>
-              <w:rPr>
-                <w:szCs w:val="28"/>
-              </w:rPr>
-              <w:t xml:space="preserve"> gebaseerd op </w:t>
-            </w:r>
-            <w:proofErr w:type="spellStart"/>
-            <w:r>
-              <w:rPr>
-                <w:szCs w:val="28"/>
-              </w:rPr>
-              <w:t>Gregorian</w:t>
-            </w:r>
-            <w:proofErr w:type="spellEnd"/>
-            <w:r>
-              <w:rPr>
-                <w:szCs w:val="28"/>
-              </w:rPr>
-              <w:t xml:space="preserve"> </w:t>
-            </w:r>
-            <w:proofErr w:type="spellStart"/>
-            <w:r>
-              <w:rPr>
-                <w:szCs w:val="28"/>
-              </w:rPr>
-              <w:t>calendar</w:t>
-            </w:r>
-            <w:proofErr w:type="spellEnd"/>
-            <w:r>
-              <w:rPr>
-                <w:szCs w:val="28"/>
-              </w:rPr>
-              <w:t xml:space="preserve"> uitgewerkt</w:t>
-            </w:r>
-          </w:p>
-        </w:tc>
-      </w:tr>
-      <w:tr>
-        <w:tblPrEx>
-          <w:tblCellMar>
-            <w:top w:w="0" w:type="dxa"/>
-            <w:bottom w:w="0" w:type="dxa"/>
-          </w:tblCellMar>
-        </w:tblPrEx>
+        <w:tc>
+          <w:tcPr>
+            <w:tcW w:w="9396" w:type="dxa"/>
+            <w:shd w:val="clear" w:color="auto" w:fill="auto"/>
+            <w:tcMar>
+              <w:top w:w="0" w:type="dxa"/>
+              <w:left w:w="108" w:type="dxa"/>
+              <w:bottom w:w="0" w:type="dxa"/>
+              <w:right w:w="108" w:type="dxa"/>
+            </w:tcMar>
+          </w:tcPr>
+          <w:p>
+            <w:r>
+              <w:rPr>
+                <w:szCs w:val="28"/>
+              </w:rPr>
+              <w:t>Datum class gebaseerd op Gregorian calendar uitgewerkt</w:t>
+            </w:r>
+          </w:p>
+        </w:tc>
+      </w:tr>
+      <w:tr>
         <w:tc>
           <w:tcPr>
             <w:tcW w:w="9396" w:type="dxa"/>
@@ -2260,42 +2023,25 @@
         </w:tc>
       </w:tr>
       <w:tr>
-        <w:tblPrEx>
-          <w:tblCellMar>
-            <w:top w:w="0" w:type="dxa"/>
-            <w:bottom w:w="0" w:type="dxa"/>
-          </w:tblCellMar>
-        </w:tblPrEx>
-        <w:tc>
-          <w:tcPr>
-            <w:tcW w:w="9396" w:type="dxa"/>
-            <w:shd w:val="clear" w:color="auto" w:fill="auto"/>
-            <w:tcMar>
-              <w:top w:w="0" w:type="dxa"/>
-              <w:left w:w="108" w:type="dxa"/>
-              <w:bottom w:w="0" w:type="dxa"/>
-              <w:right w:w="108" w:type="dxa"/>
-            </w:tcMar>
-          </w:tcPr>
-          <w:p>
-            <w:proofErr w:type="spellStart"/>
-            <w:r>
-              <w:t>Junit</w:t>
-            </w:r>
-            <w:proofErr w:type="spellEnd"/>
-            <w:r>
-              <w:t xml:space="preserve"> test class uitgewerkt</w:t>
-            </w:r>
-          </w:p>
-        </w:tc>
-      </w:tr>
-      <w:tr>
-        <w:tblPrEx>
-          <w:tblCellMar>
-            <w:top w:w="0" w:type="dxa"/>
-            <w:bottom w:w="0" w:type="dxa"/>
-          </w:tblCellMar>
-        </w:tblPrEx>
+        <w:tc>
+          <w:tcPr>
+            <w:tcW w:w="9396" w:type="dxa"/>
+            <w:shd w:val="clear" w:color="auto" w:fill="auto"/>
+            <w:tcMar>
+              <w:top w:w="0" w:type="dxa"/>
+              <w:left w:w="108" w:type="dxa"/>
+              <w:bottom w:w="0" w:type="dxa"/>
+              <w:right w:w="108" w:type="dxa"/>
+            </w:tcMar>
+          </w:tcPr>
+          <w:p>
+            <w:r>
+              <w:t>Junit test class uitgewerkt</w:t>
+            </w:r>
+          </w:p>
+        </w:tc>
+      </w:tr>
+      <w:tr>
         <w:tc>
           <w:tcPr>
             <w:tcW w:w="9396" w:type="dxa"/>
@@ -2320,12 +2066,6 @@
         </w:tc>
       </w:tr>
       <w:tr>
-        <w:tblPrEx>
-          <w:tblCellMar>
-            <w:top w:w="0" w:type="dxa"/>
-            <w:bottom w:w="0" w:type="dxa"/>
-          </w:tblCellMar>
-        </w:tblPrEx>
         <w:tc>
           <w:tcPr>
             <w:tcW w:w="9396" w:type="dxa"/>
@@ -2348,12 +2088,6 @@
         </w:tc>
       </w:tr>
       <w:tr>
-        <w:tblPrEx>
-          <w:tblCellMar>
-            <w:top w:w="0" w:type="dxa"/>
-            <w:bottom w:w="0" w:type="dxa"/>
-          </w:tblCellMar>
-        </w:tblPrEx>
         <w:tc>
           <w:tcPr>
             <w:tcW w:w="9396" w:type="dxa"/>
@@ -2378,33 +2112,21 @@
         </w:tc>
       </w:tr>
       <w:tr>
-        <w:tblPrEx>
-          <w:tblCellMar>
-            <w:top w:w="0" w:type="dxa"/>
-            <w:bottom w:w="0" w:type="dxa"/>
-          </w:tblCellMar>
-        </w:tblPrEx>
-        <w:tc>
-          <w:tcPr>
-            <w:tcW w:w="9396" w:type="dxa"/>
-            <w:shd w:val="clear" w:color="auto" w:fill="auto"/>
-            <w:tcMar>
-              <w:top w:w="0" w:type="dxa"/>
-              <w:left w:w="108" w:type="dxa"/>
-              <w:bottom w:w="0" w:type="dxa"/>
-              <w:right w:w="108" w:type="dxa"/>
-            </w:tcMar>
-          </w:tcPr>
-          <w:p/>
-        </w:tc>
-      </w:tr>
-      <w:tr>
-        <w:tblPrEx>
-          <w:tblCellMar>
-            <w:top w:w="0" w:type="dxa"/>
-            <w:bottom w:w="0" w:type="dxa"/>
-          </w:tblCellMar>
-        </w:tblPrEx>
+        <w:tc>
+          <w:tcPr>
+            <w:tcW w:w="9396" w:type="dxa"/>
+            <w:shd w:val="clear" w:color="auto" w:fill="auto"/>
+            <w:tcMar>
+              <w:top w:w="0" w:type="dxa"/>
+              <w:left w:w="108" w:type="dxa"/>
+              <w:bottom w:w="0" w:type="dxa"/>
+              <w:right w:w="108" w:type="dxa"/>
+            </w:tcMar>
+          </w:tcPr>
+          <w:p/>
+        </w:tc>
+      </w:tr>
+      <w:tr>
         <w:trPr>
           <w:trHeight w:val="70"/>
         </w:trPr>
@@ -2433,12 +2155,6 @@
         </w:tc>
       </w:tr>
       <w:tr>
-        <w:tblPrEx>
-          <w:tblCellMar>
-            <w:top w:w="0" w:type="dxa"/>
-            <w:bottom w:w="0" w:type="dxa"/>
-          </w:tblCellMar>
-        </w:tblPrEx>
         <w:tc>
           <w:tcPr>
             <w:tcW w:w="9396" w:type="dxa"/>
@@ -2466,12 +2182,6 @@
         </w:tc>
       </w:tr>
       <w:tr>
-        <w:tblPrEx>
-          <w:tblCellMar>
-            <w:top w:w="0" w:type="dxa"/>
-            <w:bottom w:w="0" w:type="dxa"/>
-          </w:tblCellMar>
-        </w:tblPrEx>
         <w:tc>
           <w:tcPr>
             <w:tcW w:w="9396" w:type="dxa"/>
@@ -2496,12 +2206,6 @@
         </w:tc>
       </w:tr>
       <w:tr>
-        <w:tblPrEx>
-          <w:tblCellMar>
-            <w:top w:w="0" w:type="dxa"/>
-            <w:bottom w:w="0" w:type="dxa"/>
-          </w:tblCellMar>
-        </w:tblPrEx>
         <w:trPr>
           <w:trHeight w:val="474"/>
         </w:trPr>
@@ -2529,33 +2233,21 @@
         </w:tc>
       </w:tr>
       <w:tr>
-        <w:tblPrEx>
-          <w:tblCellMar>
-            <w:top w:w="0" w:type="dxa"/>
-            <w:bottom w:w="0" w:type="dxa"/>
-          </w:tblCellMar>
-        </w:tblPrEx>
-        <w:tc>
-          <w:tcPr>
-            <w:tcW w:w="9396" w:type="dxa"/>
-            <w:shd w:val="clear" w:color="auto" w:fill="auto"/>
-            <w:tcMar>
-              <w:top w:w="0" w:type="dxa"/>
-              <w:left w:w="108" w:type="dxa"/>
-              <w:bottom w:w="0" w:type="dxa"/>
-              <w:right w:w="108" w:type="dxa"/>
-            </w:tcMar>
-          </w:tcPr>
-          <w:p/>
-        </w:tc>
-      </w:tr>
-      <w:tr>
-        <w:tblPrEx>
-          <w:tblCellMar>
-            <w:top w:w="0" w:type="dxa"/>
-            <w:bottom w:w="0" w:type="dxa"/>
-          </w:tblCellMar>
-        </w:tblPrEx>
+        <w:tc>
+          <w:tcPr>
+            <w:tcW w:w="9396" w:type="dxa"/>
+            <w:shd w:val="clear" w:color="auto" w:fill="auto"/>
+            <w:tcMar>
+              <w:top w:w="0" w:type="dxa"/>
+              <w:left w:w="108" w:type="dxa"/>
+              <w:bottom w:w="0" w:type="dxa"/>
+              <w:right w:w="108" w:type="dxa"/>
+            </w:tcMar>
+          </w:tcPr>
+          <w:p/>
+        </w:tc>
+      </w:tr>
+      <w:tr>
         <w:tc>
           <w:tcPr>
             <w:tcW w:w="9396" w:type="dxa"/>
@@ -2580,33 +2272,21 @@
         </w:tc>
       </w:tr>
       <w:tr>
-        <w:tblPrEx>
-          <w:tblCellMar>
-            <w:top w:w="0" w:type="dxa"/>
-            <w:bottom w:w="0" w:type="dxa"/>
-          </w:tblCellMar>
-        </w:tblPrEx>
-        <w:tc>
-          <w:tcPr>
-            <w:tcW w:w="9396" w:type="dxa"/>
-            <w:shd w:val="clear" w:color="auto" w:fill="auto"/>
-            <w:tcMar>
-              <w:top w:w="0" w:type="dxa"/>
-              <w:left w:w="108" w:type="dxa"/>
-              <w:bottom w:w="0" w:type="dxa"/>
-              <w:right w:w="108" w:type="dxa"/>
-            </w:tcMar>
-          </w:tcPr>
-          <w:p/>
-        </w:tc>
-      </w:tr>
-      <w:tr>
-        <w:tblPrEx>
-          <w:tblCellMar>
-            <w:top w:w="0" w:type="dxa"/>
-            <w:bottom w:w="0" w:type="dxa"/>
-          </w:tblCellMar>
-        </w:tblPrEx>
+        <w:tc>
+          <w:tcPr>
+            <w:tcW w:w="9396" w:type="dxa"/>
+            <w:shd w:val="clear" w:color="auto" w:fill="auto"/>
+            <w:tcMar>
+              <w:top w:w="0" w:type="dxa"/>
+              <w:left w:w="108" w:type="dxa"/>
+              <w:bottom w:w="0" w:type="dxa"/>
+              <w:right w:w="108" w:type="dxa"/>
+            </w:tcMar>
+          </w:tcPr>
+          <w:p/>
+        </w:tc>
+      </w:tr>
+      <w:tr>
         <w:tc>
           <w:tcPr>
             <w:tcW w:w="9396" w:type="dxa"/>
@@ -2631,33 +2311,21 @@
         </w:tc>
       </w:tr>
       <w:tr>
-        <w:tblPrEx>
-          <w:tblCellMar>
-            <w:top w:w="0" w:type="dxa"/>
-            <w:bottom w:w="0" w:type="dxa"/>
-          </w:tblCellMar>
-        </w:tblPrEx>
-        <w:tc>
-          <w:tcPr>
-            <w:tcW w:w="9396" w:type="dxa"/>
-            <w:shd w:val="clear" w:color="auto" w:fill="auto"/>
-            <w:tcMar>
-              <w:top w:w="0" w:type="dxa"/>
-              <w:left w:w="108" w:type="dxa"/>
-              <w:bottom w:w="0" w:type="dxa"/>
-              <w:right w:w="108" w:type="dxa"/>
-            </w:tcMar>
-          </w:tcPr>
-          <w:p/>
-        </w:tc>
-      </w:tr>
-      <w:tr>
-        <w:tblPrEx>
-          <w:tblCellMar>
-            <w:top w:w="0" w:type="dxa"/>
-            <w:bottom w:w="0" w:type="dxa"/>
-          </w:tblCellMar>
-        </w:tblPrEx>
+        <w:tc>
+          <w:tcPr>
+            <w:tcW w:w="9396" w:type="dxa"/>
+            <w:shd w:val="clear" w:color="auto" w:fill="auto"/>
+            <w:tcMar>
+              <w:top w:w="0" w:type="dxa"/>
+              <w:left w:w="108" w:type="dxa"/>
+              <w:bottom w:w="0" w:type="dxa"/>
+              <w:right w:w="108" w:type="dxa"/>
+            </w:tcMar>
+          </w:tcPr>
+          <w:p/>
+        </w:tc>
+      </w:tr>
+      <w:tr>
         <w:tc>
           <w:tcPr>
             <w:tcW w:w="9396" w:type="dxa"/>
@@ -2682,12 +2350,6 @@
         </w:tc>
       </w:tr>
       <w:tr>
-        <w:tblPrEx>
-          <w:tblCellMar>
-            <w:top w:w="0" w:type="dxa"/>
-            <w:bottom w:w="0" w:type="dxa"/>
-          </w:tblCellMar>
-        </w:tblPrEx>
         <w:tc>
           <w:tcPr>
             <w:tcW w:w="9396" w:type="dxa"/>
@@ -2714,12 +2376,6 @@
         </w:tc>
       </w:tr>
       <w:tr>
-        <w:tblPrEx>
-          <w:tblCellMar>
-            <w:top w:w="0" w:type="dxa"/>
-            <w:bottom w:w="0" w:type="dxa"/>
-          </w:tblCellMar>
-        </w:tblPrEx>
         <w:trPr>
           <w:trHeight w:val="655"/>
         </w:trPr>
@@ -2738,12 +2394,6 @@
         </w:tc>
       </w:tr>
       <w:tr>
-        <w:tblPrEx>
-          <w:tblCellMar>
-            <w:top w:w="0" w:type="dxa"/>
-            <w:bottom w:w="0" w:type="dxa"/>
-          </w:tblCellMar>
-        </w:tblPrEx>
         <w:tc>
           <w:tcPr>
             <w:tcW w:w="9396" w:type="dxa"/>
@@ -2768,12 +2418,6 @@
         </w:tc>
       </w:tr>
       <w:tr>
-        <w:tblPrEx>
-          <w:tblCellMar>
-            <w:top w:w="0" w:type="dxa"/>
-            <w:bottom w:w="0" w:type="dxa"/>
-          </w:tblCellMar>
-        </w:tblPrEx>
         <w:tc>
           <w:tcPr>
             <w:tcW w:w="9396" w:type="dxa"/>
@@ -2798,12 +2442,6 @@
         </w:tc>
       </w:tr>
       <w:tr>
-        <w:tblPrEx>
-          <w:tblCellMar>
-            <w:top w:w="0" w:type="dxa"/>
-            <w:bottom w:w="0" w:type="dxa"/>
-          </w:tblCellMar>
-        </w:tblPrEx>
         <w:tc>
           <w:tcPr>
             <w:tcW w:w="9396" w:type="dxa"/>
@@ -2846,12 +2484,6 @@
         </w:tc>
       </w:tr>
       <w:tr>
-        <w:tblPrEx>
-          <w:tblCellMar>
-            <w:top w:w="0" w:type="dxa"/>
-            <w:bottom w:w="0" w:type="dxa"/>
-          </w:tblCellMar>
-        </w:tblPrEx>
         <w:tc>
           <w:tcPr>
             <w:tcW w:w="9396" w:type="dxa"/>
@@ -2876,12 +2508,6 @@
         </w:tc>
       </w:tr>
       <w:tr>
-        <w:tblPrEx>
-          <w:tblCellMar>
-            <w:top w:w="0" w:type="dxa"/>
-            <w:bottom w:w="0" w:type="dxa"/>
-          </w:tblCellMar>
-        </w:tblPrEx>
         <w:tc>
           <w:tcPr>
             <w:tcW w:w="9396" w:type="dxa"/>
@@ -2903,23 +2529,12 @@
               <w:spacing w:after="0" w:line="240" w:lineRule="auto"/>
             </w:pPr>
             <w:r>
-              <w:t xml:space="preserve">Programmatie methodes in de verschillende </w:t>
-            </w:r>
-            <w:proofErr w:type="spellStart"/>
-            <w:r>
-              <w:t>klasses</w:t>
-            </w:r>
-            <w:proofErr w:type="spellEnd"/>
-          </w:p>
-        </w:tc>
-      </w:tr>
-      <w:tr>
-        <w:tblPrEx>
-          <w:tblCellMar>
-            <w:top w:w="0" w:type="dxa"/>
-            <w:bottom w:w="0" w:type="dxa"/>
-          </w:tblCellMar>
-        </w:tblPrEx>
+              <w:t>Programmatie methodes in de verschillende klasses</w:t>
+            </w:r>
+          </w:p>
+        </w:tc>
+      </w:tr>
+      <w:tr>
         <w:tc>
           <w:tcPr>
             <w:tcW w:w="9396" w:type="dxa"/>
@@ -2944,12 +2559,6 @@
         </w:tc>
       </w:tr>
       <w:tr>
-        <w:tblPrEx>
-          <w:tblCellMar>
-            <w:top w:w="0" w:type="dxa"/>
-            <w:bottom w:w="0" w:type="dxa"/>
-          </w:tblCellMar>
-        </w:tblPrEx>
         <w:tc>
           <w:tcPr>
             <w:tcW w:w="9396" w:type="dxa"/>
@@ -2969,12 +2578,6 @@
         </w:tc>
       </w:tr>
       <w:tr>
-        <w:tblPrEx>
-          <w:tblCellMar>
-            <w:top w:w="0" w:type="dxa"/>
-            <w:bottom w:w="0" w:type="dxa"/>
-          </w:tblCellMar>
-        </w:tblPrEx>
         <w:tc>
           <w:tcPr>
             <w:tcW w:w="9396" w:type="dxa"/>
@@ -2999,12 +2602,6 @@
         </w:tc>
       </w:tr>
       <w:tr>
-        <w:tblPrEx>
-          <w:tblCellMar>
-            <w:top w:w="0" w:type="dxa"/>
-            <w:bottom w:w="0" w:type="dxa"/>
-          </w:tblCellMar>
-        </w:tblPrEx>
         <w:tc>
           <w:tcPr>
             <w:tcW w:w="9396" w:type="dxa"/>
@@ -3035,12 +2632,6 @@
         </w:tc>
       </w:tr>
       <w:tr>
-        <w:tblPrEx>
-          <w:tblCellMar>
-            <w:top w:w="0" w:type="dxa"/>
-            <w:bottom w:w="0" w:type="dxa"/>
-          </w:tblCellMar>
-        </w:tblPrEx>
         <w:tc>
           <w:tcPr>
             <w:tcW w:w="9396" w:type="dxa"/>
@@ -3065,40 +2656,25 @@
         </w:tc>
       </w:tr>
       <w:tr>
-        <w:tblPrEx>
-          <w:tblCellMar>
-            <w:top w:w="0" w:type="dxa"/>
-            <w:bottom w:w="0" w:type="dxa"/>
-          </w:tblCellMar>
-        </w:tblPrEx>
-        <w:tc>
-          <w:tcPr>
-            <w:tcW w:w="9396" w:type="dxa"/>
-            <w:shd w:val="clear" w:color="auto" w:fill="auto"/>
-            <w:tcMar>
-              <w:top w:w="0" w:type="dxa"/>
-              <w:left w:w="108" w:type="dxa"/>
-              <w:bottom w:w="0" w:type="dxa"/>
-              <w:right w:w="108" w:type="dxa"/>
-            </w:tcMar>
-          </w:tcPr>
-          <w:p/>
-          <w:p>
-            <w:bookmarkStart w:id="0" w:name="_GoBack"/>
-            <w:bookmarkEnd w:id="0"/>
-          </w:p>
-          <w:p/>
-          <w:p/>
-          <w:p/>
-        </w:tc>
-      </w:tr>
-      <w:tr>
-        <w:tblPrEx>
-          <w:tblCellMar>
-            <w:top w:w="0" w:type="dxa"/>
-            <w:bottom w:w="0" w:type="dxa"/>
-          </w:tblCellMar>
-        </w:tblPrEx>
+        <w:tc>
+          <w:tcPr>
+            <w:tcW w:w="9396" w:type="dxa"/>
+            <w:shd w:val="clear" w:color="auto" w:fill="auto"/>
+            <w:tcMar>
+              <w:top w:w="0" w:type="dxa"/>
+              <w:left w:w="108" w:type="dxa"/>
+              <w:bottom w:w="0" w:type="dxa"/>
+              <w:right w:w="108" w:type="dxa"/>
+            </w:tcMar>
+          </w:tcPr>
+          <w:p/>
+          <w:p/>
+          <w:p/>
+          <w:p/>
+          <w:p/>
+        </w:tc>
+      </w:tr>
+      <w:tr>
         <w:trPr>
           <w:trHeight w:val="70"/>
         </w:trPr>
@@ -3127,12 +2703,6 @@
         </w:tc>
       </w:tr>
       <w:tr>
-        <w:tblPrEx>
-          <w:tblCellMar>
-            <w:top w:w="0" w:type="dxa"/>
-            <w:bottom w:w="0" w:type="dxa"/>
-          </w:tblCellMar>
-        </w:tblPrEx>
         <w:tc>
           <w:tcPr>
             <w:tcW w:w="9396" w:type="dxa"/>
@@ -3160,12 +2730,6 @@
         </w:tc>
       </w:tr>
       <w:tr>
-        <w:tblPrEx>
-          <w:tblCellMar>
-            <w:top w:w="0" w:type="dxa"/>
-            <w:bottom w:w="0" w:type="dxa"/>
-          </w:tblCellMar>
-        </w:tblPrEx>
         <w:tc>
           <w:tcPr>
             <w:tcW w:w="9396" w:type="dxa"/>
@@ -3190,12 +2754,6 @@
         </w:tc>
       </w:tr>
       <w:tr>
-        <w:tblPrEx>
-          <w:tblCellMar>
-            <w:top w:w="0" w:type="dxa"/>
-            <w:bottom w:w="0" w:type="dxa"/>
-          </w:tblCellMar>
-        </w:tblPrEx>
         <w:tc>
           <w:tcPr>
             <w:tcW w:w="9396" w:type="dxa"/>
@@ -3216,40 +2774,54 @@
               </w:rPr>
               <w:t>ST1</w:t>
             </w:r>
-          </w:p>
-        </w:tc>
-      </w:tr>
-      <w:tr>
-        <w:tblPrEx>
-          <w:tblCellMar>
-            <w:top w:w="0" w:type="dxa"/>
-            <w:bottom w:w="0" w:type="dxa"/>
-          </w:tblCellMar>
-        </w:tblPrEx>
-        <w:tc>
-          <w:tcPr>
-            <w:tcW w:w="9396" w:type="dxa"/>
-            <w:shd w:val="clear" w:color="auto" w:fill="auto"/>
-            <w:tcMar>
-              <w:top w:w="0" w:type="dxa"/>
-              <w:left w:w="108" w:type="dxa"/>
-              <w:bottom w:w="0" w:type="dxa"/>
-              <w:right w:w="108" w:type="dxa"/>
-            </w:tcMar>
-          </w:tcPr>
-          <w:p/>
-          <w:p/>
-          <w:p/>
-          <w:p/>
-        </w:tc>
-      </w:tr>
-      <w:tr>
-        <w:tblPrEx>
-          <w:tblCellMar>
-            <w:top w:w="0" w:type="dxa"/>
-            <w:bottom w:w="0" w:type="dxa"/>
-          </w:tblCellMar>
-        </w:tblPrEx>
+            <w:r>
+              <w:rPr>
+                <w:b/>
+                <w:sz w:val="28"/>
+                <w:szCs w:val="28"/>
+              </w:rPr>
+              <w:t xml:space="preserve"> – Tom Vaes</w:t>
+            </w:r>
+          </w:p>
+        </w:tc>
+      </w:tr>
+      <w:tr>
+        <w:tc>
+          <w:tcPr>
+            <w:tcW w:w="9396" w:type="dxa"/>
+            <w:shd w:val="clear" w:color="auto" w:fill="auto"/>
+            <w:tcMar>
+              <w:top w:w="0" w:type="dxa"/>
+              <w:left w:w="108" w:type="dxa"/>
+              <w:bottom w:w="0" w:type="dxa"/>
+              <w:right w:w="108" w:type="dxa"/>
+            </w:tcMar>
+          </w:tcPr>
+          <w:p>
+            <w:r>
+              <w:t xml:space="preserve">Quiz &amp; QuizCatalogus </w:t>
+            </w:r>
+            <w:r>
+              <w:t xml:space="preserve">+ </w:t>
+            </w:r>
+            <w:r>
+              <w:t>JUnit</w:t>
+            </w:r>
+            <w:bookmarkStart w:id="0" w:name="_GoBack"/>
+            <w:bookmarkEnd w:id="0"/>
+            <w:r>
+              <w:t xml:space="preserve"> </w:t>
+            </w:r>
+            <w:r>
+              <w:t>test</w:t>
+            </w:r>
+            <w:r>
+              <w:t>s</w:t>
+            </w:r>
+          </w:p>
+        </w:tc>
+      </w:tr>
+      <w:tr>
         <w:tc>
           <w:tcPr>
             <w:tcW w:w="9396" w:type="dxa"/>
@@ -3270,40 +2842,119 @@
               </w:rPr>
               <w:t>ST2</w:t>
             </w:r>
-          </w:p>
-        </w:tc>
-      </w:tr>
-      <w:tr>
-        <w:tblPrEx>
-          <w:tblCellMar>
-            <w:top w:w="0" w:type="dxa"/>
-            <w:bottom w:w="0" w:type="dxa"/>
-          </w:tblCellMar>
-        </w:tblPrEx>
-        <w:tc>
-          <w:tcPr>
-            <w:tcW w:w="9396" w:type="dxa"/>
-            <w:shd w:val="clear" w:color="auto" w:fill="auto"/>
-            <w:tcMar>
-              <w:top w:w="0" w:type="dxa"/>
-              <w:left w:w="108" w:type="dxa"/>
-              <w:bottom w:w="0" w:type="dxa"/>
-              <w:right w:w="108" w:type="dxa"/>
-            </w:tcMar>
-          </w:tcPr>
-          <w:p/>
-          <w:p/>
-          <w:p/>
-          <w:p/>
-        </w:tc>
-      </w:tr>
-      <w:tr>
-        <w:tblPrEx>
-          <w:tblCellMar>
-            <w:top w:w="0" w:type="dxa"/>
-            <w:bottom w:w="0" w:type="dxa"/>
-          </w:tblCellMar>
-        </w:tblPrEx>
+            <w:r>
+              <w:rPr>
+                <w:b/>
+                <w:sz w:val="28"/>
+                <w:szCs w:val="28"/>
+              </w:rPr>
+              <w:t xml:space="preserve"> – Sander van der Borght</w:t>
+            </w:r>
+          </w:p>
+        </w:tc>
+      </w:tr>
+      <w:tr>
+        <w:tc>
+          <w:tcPr>
+            <w:tcW w:w="9396" w:type="dxa"/>
+            <w:shd w:val="clear" w:color="auto" w:fill="auto"/>
+            <w:tcMar>
+              <w:top w:w="0" w:type="dxa"/>
+              <w:left w:w="108" w:type="dxa"/>
+              <w:bottom w:w="0" w:type="dxa"/>
+              <w:right w:w="108" w:type="dxa"/>
+            </w:tcMar>
+          </w:tcPr>
+          <w:p/>
+        </w:tc>
+      </w:tr>
+      <w:tr>
+        <w:tc>
+          <w:tcPr>
+            <w:tcW w:w="9396" w:type="dxa"/>
+            <w:shd w:val="clear" w:color="auto" w:fill="auto"/>
+            <w:tcMar>
+              <w:top w:w="0" w:type="dxa"/>
+              <w:left w:w="108" w:type="dxa"/>
+              <w:bottom w:w="0" w:type="dxa"/>
+              <w:right w:w="108" w:type="dxa"/>
+            </w:tcMar>
+          </w:tcPr>
+          <w:p>
+            <w:r>
+              <w:rPr>
+                <w:b/>
+                <w:sz w:val="28"/>
+                <w:szCs w:val="28"/>
+              </w:rPr>
+              <w:t>ST3</w:t>
+            </w:r>
+            <w:r>
+              <w:rPr>
+                <w:b/>
+                <w:sz w:val="28"/>
+                <w:szCs w:val="28"/>
+              </w:rPr>
+              <w:t xml:space="preserve"> – Tom Scheepers</w:t>
+            </w:r>
+          </w:p>
+        </w:tc>
+      </w:tr>
+      <w:tr>
+        <w:tc>
+          <w:tcPr>
+            <w:tcW w:w="9396" w:type="dxa"/>
+            <w:shd w:val="clear" w:color="auto" w:fill="auto"/>
+            <w:tcMar>
+              <w:top w:w="0" w:type="dxa"/>
+              <w:left w:w="108" w:type="dxa"/>
+              <w:bottom w:w="0" w:type="dxa"/>
+              <w:right w:w="108" w:type="dxa"/>
+            </w:tcMar>
+          </w:tcPr>
+          <w:p>
+            <w:r>
+              <w:t xml:space="preserve">Opdracht &amp; </w:t>
+            </w:r>
+            <w:r>
+              <w:t>OpdrachtCatalogus + JUnit tests</w:t>
+            </w:r>
+          </w:p>
+        </w:tc>
+      </w:tr>
+      <w:tr>
+        <w:tc>
+          <w:tcPr>
+            <w:tcW w:w="9396" w:type="dxa"/>
+            <w:shd w:val="clear" w:color="auto" w:fill="auto"/>
+            <w:tcMar>
+              <w:top w:w="0" w:type="dxa"/>
+              <w:left w:w="108" w:type="dxa"/>
+              <w:bottom w:w="0" w:type="dxa"/>
+              <w:right w:w="108" w:type="dxa"/>
+            </w:tcMar>
+          </w:tcPr>
+          <w:p>
+            <w:r>
+              <w:rPr>
+                <w:b/>
+                <w:sz w:val="28"/>
+                <w:szCs w:val="28"/>
+              </w:rPr>
+              <w:t>ST4</w:t>
+            </w:r>
+            <w:r>
+              <w:rPr>
+                <w:b/>
+                <w:sz w:val="28"/>
+                <w:szCs w:val="28"/>
+              </w:rPr>
+              <w:t xml:space="preserve"> – Wim Ombelets</w:t>
+            </w:r>
+          </w:p>
+        </w:tc>
+      </w:tr>
+      <w:tr>
         <w:tc>
           <w:tcPr>
             <w:tcW w:w="9396" w:type="dxa"/>
@@ -3320,6 +2971,172 @@
           </w:tcPr>
           <w:p>
             <w:r>
+              <w:t>Antwoord en AntwoordCategorie</w:t>
+            </w:r>
+            <w:r>
+              <w:t xml:space="preserve"> + </w:t>
+            </w:r>
+            <w:r>
+              <w:t>JUnit</w:t>
+            </w:r>
+            <w:r>
+              <w:t xml:space="preserve"> </w:t>
+            </w:r>
+            <w:r>
+              <w:t>tests</w:t>
+            </w:r>
+          </w:p>
+          <w:p>
+            <w:pPr>
+              <w:rPr>
+                <w:b/>
+                <w:sz w:val="28"/>
+                <w:szCs w:val="28"/>
+              </w:rPr>
+            </w:pPr>
+          </w:p>
+        </w:tc>
+      </w:tr>
+      <w:tr>
+        <w:tc>
+          <w:tcPr>
+            <w:tcW w:w="9396" w:type="dxa"/>
+            <w:shd w:val="clear" w:color="auto" w:fill="FFFFFF"/>
+            <w:tcMar>
+              <w:top w:w="0" w:type="dxa"/>
+              <w:left w:w="108" w:type="dxa"/>
+              <w:bottom w:w="0" w:type="dxa"/>
+              <w:right w:w="108" w:type="dxa"/>
+            </w:tcMar>
+          </w:tcPr>
+          <w:p/>
+          <w:p/>
+          <w:p/>
+          <w:p/>
+        </w:tc>
+      </w:tr>
+      <w:tr>
+        <w:tc>
+          <w:tcPr>
+            <w:tcW w:w="9396" w:type="dxa"/>
+            <w:shd w:val="clear" w:color="auto" w:fill="D9D9D9"/>
+            <w:tcMar>
+              <w:top w:w="0" w:type="dxa"/>
+              <w:left w:w="108" w:type="dxa"/>
+              <w:bottom w:w="0" w:type="dxa"/>
+              <w:right w:w="108" w:type="dxa"/>
+            </w:tcMar>
+          </w:tcPr>
+          <w:p>
+            <w:r>
+              <w:rPr>
+                <w:b/>
+                <w:sz w:val="28"/>
+                <w:szCs w:val="28"/>
+              </w:rPr>
+              <w:t>Uitgewerkte taken</w:t>
+            </w:r>
+          </w:p>
+        </w:tc>
+      </w:tr>
+      <w:tr>
+        <w:tc>
+          <w:tcPr>
+            <w:tcW w:w="9396" w:type="dxa"/>
+            <w:shd w:val="clear" w:color="auto" w:fill="auto"/>
+            <w:tcMar>
+              <w:top w:w="0" w:type="dxa"/>
+              <w:left w:w="108" w:type="dxa"/>
+              <w:bottom w:w="0" w:type="dxa"/>
+              <w:right w:w="108" w:type="dxa"/>
+            </w:tcMar>
+          </w:tcPr>
+          <w:p>
+            <w:r>
+              <w:rPr>
+                <w:b/>
+                <w:sz w:val="28"/>
+                <w:szCs w:val="28"/>
+              </w:rPr>
+              <w:t>ST1</w:t>
+            </w:r>
+          </w:p>
+        </w:tc>
+      </w:tr>
+      <w:tr>
+        <w:tc>
+          <w:tcPr>
+            <w:tcW w:w="9396" w:type="dxa"/>
+            <w:shd w:val="clear" w:color="auto" w:fill="auto"/>
+            <w:tcMar>
+              <w:top w:w="0" w:type="dxa"/>
+              <w:left w:w="108" w:type="dxa"/>
+              <w:bottom w:w="0" w:type="dxa"/>
+              <w:right w:w="108" w:type="dxa"/>
+            </w:tcMar>
+          </w:tcPr>
+          <w:p/>
+          <w:p/>
+          <w:p/>
+          <w:p/>
+        </w:tc>
+      </w:tr>
+      <w:tr>
+        <w:tc>
+          <w:tcPr>
+            <w:tcW w:w="9396" w:type="dxa"/>
+            <w:shd w:val="clear" w:color="auto" w:fill="auto"/>
+            <w:tcMar>
+              <w:top w:w="0" w:type="dxa"/>
+              <w:left w:w="108" w:type="dxa"/>
+              <w:bottom w:w="0" w:type="dxa"/>
+              <w:right w:w="108" w:type="dxa"/>
+            </w:tcMar>
+          </w:tcPr>
+          <w:p>
+            <w:r>
+              <w:rPr>
+                <w:b/>
+                <w:sz w:val="28"/>
+                <w:szCs w:val="28"/>
+              </w:rPr>
+              <w:t>ST2</w:t>
+            </w:r>
+          </w:p>
+        </w:tc>
+      </w:tr>
+      <w:tr>
+        <w:tc>
+          <w:tcPr>
+            <w:tcW w:w="9396" w:type="dxa"/>
+            <w:shd w:val="clear" w:color="auto" w:fill="auto"/>
+            <w:tcMar>
+              <w:top w:w="0" w:type="dxa"/>
+              <w:left w:w="108" w:type="dxa"/>
+              <w:bottom w:w="0" w:type="dxa"/>
+              <w:right w:w="108" w:type="dxa"/>
+            </w:tcMar>
+          </w:tcPr>
+          <w:p/>
+          <w:p/>
+          <w:p/>
+          <w:p/>
+        </w:tc>
+      </w:tr>
+      <w:tr>
+        <w:tc>
+          <w:tcPr>
+            <w:tcW w:w="9396" w:type="dxa"/>
+            <w:shd w:val="clear" w:color="auto" w:fill="auto"/>
+            <w:tcMar>
+              <w:top w:w="0" w:type="dxa"/>
+              <w:left w:w="108" w:type="dxa"/>
+              <w:bottom w:w="0" w:type="dxa"/>
+              <w:right w:w="108" w:type="dxa"/>
+            </w:tcMar>
+          </w:tcPr>
+          <w:p>
+            <w:r>
               <w:rPr>
                 <w:b/>
                 <w:sz w:val="28"/>
@@ -3331,205 +3148,6 @@
         </w:tc>
       </w:tr>
       <w:tr>
-        <w:tblPrEx>
-          <w:tblCellMar>
-            <w:top w:w="0" w:type="dxa"/>
-            <w:bottom w:w="0" w:type="dxa"/>
-          </w:tblCellMar>
-        </w:tblPrEx>
-        <w:tc>
-          <w:tcPr>
-            <w:tcW w:w="9396" w:type="dxa"/>
-            <w:shd w:val="clear" w:color="auto" w:fill="FFFFFF"/>
-            <w:tcMar>
-              <w:top w:w="0" w:type="dxa"/>
-              <w:left w:w="108" w:type="dxa"/>
-              <w:bottom w:w="0" w:type="dxa"/>
-              <w:right w:w="108" w:type="dxa"/>
-            </w:tcMar>
-          </w:tcPr>
-          <w:p/>
-          <w:p/>
-          <w:p/>
-          <w:p/>
-        </w:tc>
-      </w:tr>
-      <w:tr>
-        <w:tblPrEx>
-          <w:tblCellMar>
-            <w:top w:w="0" w:type="dxa"/>
-            <w:bottom w:w="0" w:type="dxa"/>
-          </w:tblCellMar>
-        </w:tblPrEx>
-        <w:tc>
-          <w:tcPr>
-            <w:tcW w:w="9396" w:type="dxa"/>
-            <w:shd w:val="clear" w:color="auto" w:fill="D9D9D9"/>
-            <w:tcMar>
-              <w:top w:w="0" w:type="dxa"/>
-              <w:left w:w="108" w:type="dxa"/>
-              <w:bottom w:w="0" w:type="dxa"/>
-              <w:right w:w="108" w:type="dxa"/>
-            </w:tcMar>
-          </w:tcPr>
-          <w:p>
-            <w:r>
-              <w:rPr>
-                <w:b/>
-                <w:sz w:val="28"/>
-                <w:szCs w:val="28"/>
-              </w:rPr>
-              <w:t>Uitgewerkte taken</w:t>
-            </w:r>
-          </w:p>
-        </w:tc>
-      </w:tr>
-      <w:tr>
-        <w:tblPrEx>
-          <w:tblCellMar>
-            <w:top w:w="0" w:type="dxa"/>
-            <w:bottom w:w="0" w:type="dxa"/>
-          </w:tblCellMar>
-        </w:tblPrEx>
-        <w:tc>
-          <w:tcPr>
-            <w:tcW w:w="9396" w:type="dxa"/>
-            <w:shd w:val="clear" w:color="auto" w:fill="auto"/>
-            <w:tcMar>
-              <w:top w:w="0" w:type="dxa"/>
-              <w:left w:w="108" w:type="dxa"/>
-              <w:bottom w:w="0" w:type="dxa"/>
-              <w:right w:w="108" w:type="dxa"/>
-            </w:tcMar>
-          </w:tcPr>
-          <w:p>
-            <w:r>
-              <w:rPr>
-                <w:b/>
-                <w:sz w:val="28"/>
-                <w:szCs w:val="28"/>
-              </w:rPr>
-              <w:t>ST1</w:t>
-            </w:r>
-          </w:p>
-        </w:tc>
-      </w:tr>
-      <w:tr>
-        <w:tblPrEx>
-          <w:tblCellMar>
-            <w:top w:w="0" w:type="dxa"/>
-            <w:bottom w:w="0" w:type="dxa"/>
-          </w:tblCellMar>
-        </w:tblPrEx>
-        <w:tc>
-          <w:tcPr>
-            <w:tcW w:w="9396" w:type="dxa"/>
-            <w:shd w:val="clear" w:color="auto" w:fill="auto"/>
-            <w:tcMar>
-              <w:top w:w="0" w:type="dxa"/>
-              <w:left w:w="108" w:type="dxa"/>
-              <w:bottom w:w="0" w:type="dxa"/>
-              <w:right w:w="108" w:type="dxa"/>
-            </w:tcMar>
-          </w:tcPr>
-          <w:p/>
-          <w:p/>
-          <w:p/>
-          <w:p/>
-        </w:tc>
-      </w:tr>
-      <w:tr>
-        <w:tblPrEx>
-          <w:tblCellMar>
-            <w:top w:w="0" w:type="dxa"/>
-            <w:bottom w:w="0" w:type="dxa"/>
-          </w:tblCellMar>
-        </w:tblPrEx>
-        <w:tc>
-          <w:tcPr>
-            <w:tcW w:w="9396" w:type="dxa"/>
-            <w:shd w:val="clear" w:color="auto" w:fill="auto"/>
-            <w:tcMar>
-              <w:top w:w="0" w:type="dxa"/>
-              <w:left w:w="108" w:type="dxa"/>
-              <w:bottom w:w="0" w:type="dxa"/>
-              <w:right w:w="108" w:type="dxa"/>
-            </w:tcMar>
-          </w:tcPr>
-          <w:p>
-            <w:r>
-              <w:rPr>
-                <w:b/>
-                <w:sz w:val="28"/>
-                <w:szCs w:val="28"/>
-              </w:rPr>
-              <w:lastRenderedPageBreak/>
-              <w:t>ST2</w:t>
-            </w:r>
-          </w:p>
-        </w:tc>
-      </w:tr>
-      <w:tr>
-        <w:tblPrEx>
-          <w:tblCellMar>
-            <w:top w:w="0" w:type="dxa"/>
-            <w:bottom w:w="0" w:type="dxa"/>
-          </w:tblCellMar>
-        </w:tblPrEx>
-        <w:tc>
-          <w:tcPr>
-            <w:tcW w:w="9396" w:type="dxa"/>
-            <w:shd w:val="clear" w:color="auto" w:fill="auto"/>
-            <w:tcMar>
-              <w:top w:w="0" w:type="dxa"/>
-              <w:left w:w="108" w:type="dxa"/>
-              <w:bottom w:w="0" w:type="dxa"/>
-              <w:right w:w="108" w:type="dxa"/>
-            </w:tcMar>
-          </w:tcPr>
-          <w:p/>
-          <w:p/>
-          <w:p/>
-          <w:p/>
-        </w:tc>
-      </w:tr>
-      <w:tr>
-        <w:tblPrEx>
-          <w:tblCellMar>
-            <w:top w:w="0" w:type="dxa"/>
-            <w:bottom w:w="0" w:type="dxa"/>
-          </w:tblCellMar>
-        </w:tblPrEx>
-        <w:tc>
-          <w:tcPr>
-            <w:tcW w:w="9396" w:type="dxa"/>
-            <w:shd w:val="clear" w:color="auto" w:fill="auto"/>
-            <w:tcMar>
-              <w:top w:w="0" w:type="dxa"/>
-              <w:left w:w="108" w:type="dxa"/>
-              <w:bottom w:w="0" w:type="dxa"/>
-              <w:right w:w="108" w:type="dxa"/>
-            </w:tcMar>
-          </w:tcPr>
-          <w:p>
-            <w:r>
-              <w:rPr>
-                <w:b/>
-                <w:sz w:val="28"/>
-                <w:szCs w:val="28"/>
-              </w:rPr>
-              <w:t>ST3</w:t>
-            </w:r>
-          </w:p>
-        </w:tc>
-      </w:tr>
-      <w:tr>
-        <w:tblPrEx>
-          <w:tblCellMar>
-            <w:top w:w="0" w:type="dxa"/>
-            <w:bottom w:w="0" w:type="dxa"/>
-          </w:tblCellMar>
-        </w:tblPrEx>
         <w:tc>
           <w:tcPr>
             <w:tcW w:w="9396" w:type="dxa"/>
@@ -3551,12 +3169,6 @@
         </w:tc>
       </w:tr>
       <w:tr>
-        <w:tblPrEx>
-          <w:tblCellMar>
-            <w:top w:w="0" w:type="dxa"/>
-            <w:bottom w:w="0" w:type="dxa"/>
-          </w:tblCellMar>
-        </w:tblPrEx>
         <w:tc>
           <w:tcPr>
             <w:tcW w:w="9396" w:type="dxa"/>
@@ -3581,37 +3193,25 @@
         </w:tc>
       </w:tr>
       <w:tr>
-        <w:tblPrEx>
-          <w:tblCellMar>
-            <w:top w:w="0" w:type="dxa"/>
-            <w:bottom w:w="0" w:type="dxa"/>
-          </w:tblCellMar>
-        </w:tblPrEx>
-        <w:tc>
-          <w:tcPr>
-            <w:tcW w:w="9396" w:type="dxa"/>
-            <w:shd w:val="clear" w:color="auto" w:fill="auto"/>
-            <w:tcMar>
-              <w:top w:w="0" w:type="dxa"/>
-              <w:left w:w="108" w:type="dxa"/>
-              <w:bottom w:w="0" w:type="dxa"/>
-              <w:right w:w="108" w:type="dxa"/>
-            </w:tcMar>
-          </w:tcPr>
-          <w:p/>
-          <w:p/>
-          <w:p/>
-          <w:p/>
-          <w:p/>
-        </w:tc>
-      </w:tr>
-      <w:tr>
-        <w:tblPrEx>
-          <w:tblCellMar>
-            <w:top w:w="0" w:type="dxa"/>
-            <w:bottom w:w="0" w:type="dxa"/>
-          </w:tblCellMar>
-        </w:tblPrEx>
+        <w:tc>
+          <w:tcPr>
+            <w:tcW w:w="9396" w:type="dxa"/>
+            <w:shd w:val="clear" w:color="auto" w:fill="auto"/>
+            <w:tcMar>
+              <w:top w:w="0" w:type="dxa"/>
+              <w:left w:w="108" w:type="dxa"/>
+              <w:bottom w:w="0" w:type="dxa"/>
+              <w:right w:w="108" w:type="dxa"/>
+            </w:tcMar>
+          </w:tcPr>
+          <w:p/>
+          <w:p/>
+          <w:p/>
+          <w:p/>
+          <w:p/>
+        </w:tc>
+      </w:tr>
+      <w:tr>
         <w:trPr>
           <w:trHeight w:val="70"/>
         </w:trPr>
@@ -3639,12 +3239,6 @@
         </w:tc>
       </w:tr>
       <w:tr>
-        <w:tblPrEx>
-          <w:tblCellMar>
-            <w:top w:w="0" w:type="dxa"/>
-            <w:bottom w:w="0" w:type="dxa"/>
-          </w:tblCellMar>
-        </w:tblPrEx>
         <w:tc>
           <w:tcPr>
             <w:tcW w:w="9396" w:type="dxa"/>
@@ -3672,12 +3266,6 @@
         </w:tc>
       </w:tr>
       <w:tr>
-        <w:tblPrEx>
-          <w:tblCellMar>
-            <w:top w:w="0" w:type="dxa"/>
-            <w:bottom w:w="0" w:type="dxa"/>
-          </w:tblCellMar>
-        </w:tblPrEx>
         <w:tc>
           <w:tcPr>
             <w:tcW w:w="9396" w:type="dxa"/>
@@ -3702,12 +3290,6 @@
         </w:tc>
       </w:tr>
       <w:tr>
-        <w:tblPrEx>
-          <w:tblCellMar>
-            <w:top w:w="0" w:type="dxa"/>
-            <w:bottom w:w="0" w:type="dxa"/>
-          </w:tblCellMar>
-        </w:tblPrEx>
         <w:tc>
           <w:tcPr>
             <w:tcW w:w="9396" w:type="dxa"/>
@@ -3732,36 +3314,24 @@
         </w:tc>
       </w:tr>
       <w:tr>
-        <w:tblPrEx>
-          <w:tblCellMar>
-            <w:top w:w="0" w:type="dxa"/>
-            <w:bottom w:w="0" w:type="dxa"/>
-          </w:tblCellMar>
-        </w:tblPrEx>
-        <w:tc>
-          <w:tcPr>
-            <w:tcW w:w="9396" w:type="dxa"/>
-            <w:shd w:val="clear" w:color="auto" w:fill="auto"/>
-            <w:tcMar>
-              <w:top w:w="0" w:type="dxa"/>
-              <w:left w:w="108" w:type="dxa"/>
-              <w:bottom w:w="0" w:type="dxa"/>
-              <w:right w:w="108" w:type="dxa"/>
-            </w:tcMar>
-          </w:tcPr>
-          <w:p/>
-          <w:p/>
-          <w:p/>
-          <w:p/>
-        </w:tc>
-      </w:tr>
-      <w:tr>
-        <w:tblPrEx>
-          <w:tblCellMar>
-            <w:top w:w="0" w:type="dxa"/>
-            <w:bottom w:w="0" w:type="dxa"/>
-          </w:tblCellMar>
-        </w:tblPrEx>
+        <w:tc>
+          <w:tcPr>
+            <w:tcW w:w="9396" w:type="dxa"/>
+            <w:shd w:val="clear" w:color="auto" w:fill="auto"/>
+            <w:tcMar>
+              <w:top w:w="0" w:type="dxa"/>
+              <w:left w:w="108" w:type="dxa"/>
+              <w:bottom w:w="0" w:type="dxa"/>
+              <w:right w:w="108" w:type="dxa"/>
+            </w:tcMar>
+          </w:tcPr>
+          <w:p/>
+          <w:p/>
+          <w:p/>
+          <w:p/>
+        </w:tc>
+      </w:tr>
+      <w:tr>
         <w:tc>
           <w:tcPr>
             <w:tcW w:w="9396" w:type="dxa"/>
@@ -3786,36 +3356,24 @@
         </w:tc>
       </w:tr>
       <w:tr>
-        <w:tblPrEx>
-          <w:tblCellMar>
-            <w:top w:w="0" w:type="dxa"/>
-            <w:bottom w:w="0" w:type="dxa"/>
-          </w:tblCellMar>
-        </w:tblPrEx>
-        <w:tc>
-          <w:tcPr>
-            <w:tcW w:w="9396" w:type="dxa"/>
-            <w:shd w:val="clear" w:color="auto" w:fill="auto"/>
-            <w:tcMar>
-              <w:top w:w="0" w:type="dxa"/>
-              <w:left w:w="108" w:type="dxa"/>
-              <w:bottom w:w="0" w:type="dxa"/>
-              <w:right w:w="108" w:type="dxa"/>
-            </w:tcMar>
-          </w:tcPr>
-          <w:p/>
-          <w:p/>
-          <w:p/>
-          <w:p/>
-        </w:tc>
-      </w:tr>
-      <w:tr>
-        <w:tblPrEx>
-          <w:tblCellMar>
-            <w:top w:w="0" w:type="dxa"/>
-            <w:bottom w:w="0" w:type="dxa"/>
-          </w:tblCellMar>
-        </w:tblPrEx>
+        <w:tc>
+          <w:tcPr>
+            <w:tcW w:w="9396" w:type="dxa"/>
+            <w:shd w:val="clear" w:color="auto" w:fill="auto"/>
+            <w:tcMar>
+              <w:top w:w="0" w:type="dxa"/>
+              <w:left w:w="108" w:type="dxa"/>
+              <w:bottom w:w="0" w:type="dxa"/>
+              <w:right w:w="108" w:type="dxa"/>
+            </w:tcMar>
+          </w:tcPr>
+          <w:p/>
+          <w:p/>
+          <w:p/>
+          <w:p/>
+        </w:tc>
+      </w:tr>
+      <w:tr>
         <w:tc>
           <w:tcPr>
             <w:tcW w:w="9396" w:type="dxa"/>
@@ -3844,12 +3402,6 @@
         </w:tc>
       </w:tr>
       <w:tr>
-        <w:tblPrEx>
-          <w:tblCellMar>
-            <w:top w:w="0" w:type="dxa"/>
-            <w:bottom w:w="0" w:type="dxa"/>
-          </w:tblCellMar>
-        </w:tblPrEx>
         <w:tc>
           <w:tcPr>
             <w:tcW w:w="9396" w:type="dxa"/>
@@ -3868,12 +3420,6 @@
         </w:tc>
       </w:tr>
       <w:tr>
-        <w:tblPrEx>
-          <w:tblCellMar>
-            <w:top w:w="0" w:type="dxa"/>
-            <w:bottom w:w="0" w:type="dxa"/>
-          </w:tblCellMar>
-        </w:tblPrEx>
         <w:tc>
           <w:tcPr>
             <w:tcW w:w="9396" w:type="dxa"/>
@@ -3898,12 +3444,6 @@
         </w:tc>
       </w:tr>
       <w:tr>
-        <w:tblPrEx>
-          <w:tblCellMar>
-            <w:top w:w="0" w:type="dxa"/>
-            <w:bottom w:w="0" w:type="dxa"/>
-          </w:tblCellMar>
-        </w:tblPrEx>
         <w:tc>
           <w:tcPr>
             <w:tcW w:w="9396" w:type="dxa"/>
@@ -3928,36 +3468,24 @@
         </w:tc>
       </w:tr>
       <w:tr>
-        <w:tblPrEx>
-          <w:tblCellMar>
-            <w:top w:w="0" w:type="dxa"/>
-            <w:bottom w:w="0" w:type="dxa"/>
-          </w:tblCellMar>
-        </w:tblPrEx>
-        <w:tc>
-          <w:tcPr>
-            <w:tcW w:w="9396" w:type="dxa"/>
-            <w:shd w:val="clear" w:color="auto" w:fill="auto"/>
-            <w:tcMar>
-              <w:top w:w="0" w:type="dxa"/>
-              <w:left w:w="108" w:type="dxa"/>
-              <w:bottom w:w="0" w:type="dxa"/>
-              <w:right w:w="108" w:type="dxa"/>
-            </w:tcMar>
-          </w:tcPr>
-          <w:p/>
-          <w:p/>
-          <w:p/>
-          <w:p/>
-        </w:tc>
-      </w:tr>
-      <w:tr>
-        <w:tblPrEx>
-          <w:tblCellMar>
-            <w:top w:w="0" w:type="dxa"/>
-            <w:bottom w:w="0" w:type="dxa"/>
-          </w:tblCellMar>
-        </w:tblPrEx>
+        <w:tc>
+          <w:tcPr>
+            <w:tcW w:w="9396" w:type="dxa"/>
+            <w:shd w:val="clear" w:color="auto" w:fill="auto"/>
+            <w:tcMar>
+              <w:top w:w="0" w:type="dxa"/>
+              <w:left w:w="108" w:type="dxa"/>
+              <w:bottom w:w="0" w:type="dxa"/>
+              <w:right w:w="108" w:type="dxa"/>
+            </w:tcMar>
+          </w:tcPr>
+          <w:p/>
+          <w:p/>
+          <w:p/>
+          <w:p/>
+        </w:tc>
+      </w:tr>
+      <w:tr>
         <w:tc>
           <w:tcPr>
             <w:tcW w:w="9396" w:type="dxa"/>
@@ -3982,36 +3510,24 @@
         </w:tc>
       </w:tr>
       <w:tr>
-        <w:tblPrEx>
-          <w:tblCellMar>
-            <w:top w:w="0" w:type="dxa"/>
-            <w:bottom w:w="0" w:type="dxa"/>
-          </w:tblCellMar>
-        </w:tblPrEx>
-        <w:tc>
-          <w:tcPr>
-            <w:tcW w:w="9396" w:type="dxa"/>
-            <w:shd w:val="clear" w:color="auto" w:fill="auto"/>
-            <w:tcMar>
-              <w:top w:w="0" w:type="dxa"/>
-              <w:left w:w="108" w:type="dxa"/>
-              <w:bottom w:w="0" w:type="dxa"/>
-              <w:right w:w="108" w:type="dxa"/>
-            </w:tcMar>
-          </w:tcPr>
-          <w:p/>
-          <w:p/>
-          <w:p/>
-          <w:p/>
-        </w:tc>
-      </w:tr>
-      <w:tr>
-        <w:tblPrEx>
-          <w:tblCellMar>
-            <w:top w:w="0" w:type="dxa"/>
-            <w:bottom w:w="0" w:type="dxa"/>
-          </w:tblCellMar>
-        </w:tblPrEx>
+        <w:tc>
+          <w:tcPr>
+            <w:tcW w:w="9396" w:type="dxa"/>
+            <w:shd w:val="clear" w:color="auto" w:fill="auto"/>
+            <w:tcMar>
+              <w:top w:w="0" w:type="dxa"/>
+              <w:left w:w="108" w:type="dxa"/>
+              <w:bottom w:w="0" w:type="dxa"/>
+              <w:right w:w="108" w:type="dxa"/>
+            </w:tcMar>
+          </w:tcPr>
+          <w:p/>
+          <w:p/>
+          <w:p/>
+          <w:p/>
+        </w:tc>
+      </w:tr>
+      <w:tr>
         <w:tc>
           <w:tcPr>
             <w:tcW w:w="9396" w:type="dxa"/>
@@ -4036,12 +3552,6 @@
         </w:tc>
       </w:tr>
       <w:tr>
-        <w:tblPrEx>
-          <w:tblCellMar>
-            <w:top w:w="0" w:type="dxa"/>
-            <w:bottom w:w="0" w:type="dxa"/>
-          </w:tblCellMar>
-        </w:tblPrEx>
         <w:tc>
           <w:tcPr>
             <w:tcW w:w="9396" w:type="dxa"/>
@@ -4063,12 +3573,6 @@
         </w:tc>
       </w:tr>
       <w:tr>
-        <w:tblPrEx>
-          <w:tblCellMar>
-            <w:top w:w="0" w:type="dxa"/>
-            <w:bottom w:w="0" w:type="dxa"/>
-          </w:tblCellMar>
-        </w:tblPrEx>
         <w:tc>
           <w:tcPr>
             <w:tcW w:w="9396" w:type="dxa"/>
@@ -4093,37 +3597,25 @@
         </w:tc>
       </w:tr>
       <w:tr>
-        <w:tblPrEx>
-          <w:tblCellMar>
-            <w:top w:w="0" w:type="dxa"/>
-            <w:bottom w:w="0" w:type="dxa"/>
-          </w:tblCellMar>
-        </w:tblPrEx>
-        <w:tc>
-          <w:tcPr>
-            <w:tcW w:w="9396" w:type="dxa"/>
-            <w:shd w:val="clear" w:color="auto" w:fill="auto"/>
-            <w:tcMar>
-              <w:top w:w="0" w:type="dxa"/>
-              <w:left w:w="108" w:type="dxa"/>
-              <w:bottom w:w="0" w:type="dxa"/>
-              <w:right w:w="108" w:type="dxa"/>
-            </w:tcMar>
-          </w:tcPr>
-          <w:p/>
-          <w:p/>
-          <w:p/>
-          <w:p/>
-          <w:p/>
-        </w:tc>
-      </w:tr>
-      <w:tr>
-        <w:tblPrEx>
-          <w:tblCellMar>
-            <w:top w:w="0" w:type="dxa"/>
-            <w:bottom w:w="0" w:type="dxa"/>
-          </w:tblCellMar>
-        </w:tblPrEx>
+        <w:tc>
+          <w:tcPr>
+            <w:tcW w:w="9396" w:type="dxa"/>
+            <w:shd w:val="clear" w:color="auto" w:fill="auto"/>
+            <w:tcMar>
+              <w:top w:w="0" w:type="dxa"/>
+              <w:left w:w="108" w:type="dxa"/>
+              <w:bottom w:w="0" w:type="dxa"/>
+              <w:right w:w="108" w:type="dxa"/>
+            </w:tcMar>
+          </w:tcPr>
+          <w:p/>
+          <w:p/>
+          <w:p/>
+          <w:p/>
+          <w:p/>
+        </w:tc>
+      </w:tr>
+      <w:tr>
         <w:trPr>
           <w:trHeight w:val="70"/>
         </w:trPr>
@@ -4152,12 +3644,6 @@
         </w:tc>
       </w:tr>
       <w:tr>
-        <w:tblPrEx>
-          <w:tblCellMar>
-            <w:top w:w="0" w:type="dxa"/>
-            <w:bottom w:w="0" w:type="dxa"/>
-          </w:tblCellMar>
-        </w:tblPrEx>
         <w:tc>
           <w:tcPr>
             <w:tcW w:w="9396" w:type="dxa"/>
@@ -4185,12 +3671,6 @@
         </w:tc>
       </w:tr>
       <w:tr>
-        <w:tblPrEx>
-          <w:tblCellMar>
-            <w:top w:w="0" w:type="dxa"/>
-            <w:bottom w:w="0" w:type="dxa"/>
-          </w:tblCellMar>
-        </w:tblPrEx>
         <w:tc>
           <w:tcPr>
             <w:tcW w:w="9396" w:type="dxa"/>
@@ -4215,12 +3695,6 @@
         </w:tc>
       </w:tr>
       <w:tr>
-        <w:tblPrEx>
-          <w:tblCellMar>
-            <w:top w:w="0" w:type="dxa"/>
-            <w:bottom w:w="0" w:type="dxa"/>
-          </w:tblCellMar>
-        </w:tblPrEx>
         <w:tc>
           <w:tcPr>
             <w:tcW w:w="9396" w:type="dxa"/>
@@ -4245,36 +3719,24 @@
         </w:tc>
       </w:tr>
       <w:tr>
-        <w:tblPrEx>
-          <w:tblCellMar>
-            <w:top w:w="0" w:type="dxa"/>
-            <w:bottom w:w="0" w:type="dxa"/>
-          </w:tblCellMar>
-        </w:tblPrEx>
-        <w:tc>
-          <w:tcPr>
-            <w:tcW w:w="9396" w:type="dxa"/>
-            <w:shd w:val="clear" w:color="auto" w:fill="auto"/>
-            <w:tcMar>
-              <w:top w:w="0" w:type="dxa"/>
-              <w:left w:w="108" w:type="dxa"/>
-              <w:bottom w:w="0" w:type="dxa"/>
-              <w:right w:w="108" w:type="dxa"/>
-            </w:tcMar>
-          </w:tcPr>
-          <w:p/>
-          <w:p/>
-          <w:p/>
-          <w:p/>
-        </w:tc>
-      </w:tr>
-      <w:tr>
-        <w:tblPrEx>
-          <w:tblCellMar>
-            <w:top w:w="0" w:type="dxa"/>
-            <w:bottom w:w="0" w:type="dxa"/>
-          </w:tblCellMar>
-        </w:tblPrEx>
+        <w:tc>
+          <w:tcPr>
+            <w:tcW w:w="9396" w:type="dxa"/>
+            <w:shd w:val="clear" w:color="auto" w:fill="auto"/>
+            <w:tcMar>
+              <w:top w:w="0" w:type="dxa"/>
+              <w:left w:w="108" w:type="dxa"/>
+              <w:bottom w:w="0" w:type="dxa"/>
+              <w:right w:w="108" w:type="dxa"/>
+            </w:tcMar>
+          </w:tcPr>
+          <w:p/>
+          <w:p/>
+          <w:p/>
+          <w:p/>
+        </w:tc>
+      </w:tr>
+      <w:tr>
         <w:tc>
           <w:tcPr>
             <w:tcW w:w="9396" w:type="dxa"/>
@@ -4299,36 +3761,24 @@
         </w:tc>
       </w:tr>
       <w:tr>
-        <w:tblPrEx>
-          <w:tblCellMar>
-            <w:top w:w="0" w:type="dxa"/>
-            <w:bottom w:w="0" w:type="dxa"/>
-          </w:tblCellMar>
-        </w:tblPrEx>
-        <w:tc>
-          <w:tcPr>
-            <w:tcW w:w="9396" w:type="dxa"/>
-            <w:shd w:val="clear" w:color="auto" w:fill="auto"/>
-            <w:tcMar>
-              <w:top w:w="0" w:type="dxa"/>
-              <w:left w:w="108" w:type="dxa"/>
-              <w:bottom w:w="0" w:type="dxa"/>
-              <w:right w:w="108" w:type="dxa"/>
-            </w:tcMar>
-          </w:tcPr>
-          <w:p/>
-          <w:p/>
-          <w:p/>
-          <w:p/>
-        </w:tc>
-      </w:tr>
-      <w:tr>
-        <w:tblPrEx>
-          <w:tblCellMar>
-            <w:top w:w="0" w:type="dxa"/>
-            <w:bottom w:w="0" w:type="dxa"/>
-          </w:tblCellMar>
-        </w:tblPrEx>
+        <w:tc>
+          <w:tcPr>
+            <w:tcW w:w="9396" w:type="dxa"/>
+            <w:shd w:val="clear" w:color="auto" w:fill="auto"/>
+            <w:tcMar>
+              <w:top w:w="0" w:type="dxa"/>
+              <w:left w:w="108" w:type="dxa"/>
+              <w:bottom w:w="0" w:type="dxa"/>
+              <w:right w:w="108" w:type="dxa"/>
+            </w:tcMar>
+          </w:tcPr>
+          <w:p/>
+          <w:p/>
+          <w:p/>
+          <w:p/>
+        </w:tc>
+      </w:tr>
+      <w:tr>
         <w:tc>
           <w:tcPr>
             <w:tcW w:w="9396" w:type="dxa"/>
@@ -4356,12 +3806,6 @@
         </w:tc>
       </w:tr>
       <w:tr>
-        <w:tblPrEx>
-          <w:tblCellMar>
-            <w:top w:w="0" w:type="dxa"/>
-            <w:bottom w:w="0" w:type="dxa"/>
-          </w:tblCellMar>
-        </w:tblPrEx>
         <w:tc>
           <w:tcPr>
             <w:tcW w:w="9396" w:type="dxa"/>
@@ -4380,12 +3824,6 @@
         </w:tc>
       </w:tr>
       <w:tr>
-        <w:tblPrEx>
-          <w:tblCellMar>
-            <w:top w:w="0" w:type="dxa"/>
-            <w:bottom w:w="0" w:type="dxa"/>
-          </w:tblCellMar>
-        </w:tblPrEx>
         <w:tc>
           <w:tcPr>
             <w:tcW w:w="9396" w:type="dxa"/>
@@ -4410,12 +3848,6 @@
         </w:tc>
       </w:tr>
       <w:tr>
-        <w:tblPrEx>
-          <w:tblCellMar>
-            <w:top w:w="0" w:type="dxa"/>
-            <w:bottom w:w="0" w:type="dxa"/>
-          </w:tblCellMar>
-        </w:tblPrEx>
         <w:tc>
           <w:tcPr>
             <w:tcW w:w="9396" w:type="dxa"/>
@@ -4440,36 +3872,24 @@
         </w:tc>
       </w:tr>
       <w:tr>
-        <w:tblPrEx>
-          <w:tblCellMar>
-            <w:top w:w="0" w:type="dxa"/>
-            <w:bottom w:w="0" w:type="dxa"/>
-          </w:tblCellMar>
-        </w:tblPrEx>
-        <w:tc>
-          <w:tcPr>
-            <w:tcW w:w="9396" w:type="dxa"/>
-            <w:shd w:val="clear" w:color="auto" w:fill="auto"/>
-            <w:tcMar>
-              <w:top w:w="0" w:type="dxa"/>
-              <w:left w:w="108" w:type="dxa"/>
-              <w:bottom w:w="0" w:type="dxa"/>
-              <w:right w:w="108" w:type="dxa"/>
-            </w:tcMar>
-          </w:tcPr>
-          <w:p/>
-          <w:p/>
-          <w:p/>
-          <w:p/>
-        </w:tc>
-      </w:tr>
-      <w:tr>
-        <w:tblPrEx>
-          <w:tblCellMar>
-            <w:top w:w="0" w:type="dxa"/>
-            <w:bottom w:w="0" w:type="dxa"/>
-          </w:tblCellMar>
-        </w:tblPrEx>
+        <w:tc>
+          <w:tcPr>
+            <w:tcW w:w="9396" w:type="dxa"/>
+            <w:shd w:val="clear" w:color="auto" w:fill="auto"/>
+            <w:tcMar>
+              <w:top w:w="0" w:type="dxa"/>
+              <w:left w:w="108" w:type="dxa"/>
+              <w:bottom w:w="0" w:type="dxa"/>
+              <w:right w:w="108" w:type="dxa"/>
+            </w:tcMar>
+          </w:tcPr>
+          <w:p/>
+          <w:p/>
+          <w:p/>
+          <w:p/>
+        </w:tc>
+      </w:tr>
+      <w:tr>
         <w:tc>
           <w:tcPr>
             <w:tcW w:w="9396" w:type="dxa"/>
@@ -4495,36 +3915,24 @@
         </w:tc>
       </w:tr>
       <w:tr>
-        <w:tblPrEx>
-          <w:tblCellMar>
-            <w:top w:w="0" w:type="dxa"/>
-            <w:bottom w:w="0" w:type="dxa"/>
-          </w:tblCellMar>
-        </w:tblPrEx>
-        <w:tc>
-          <w:tcPr>
-            <w:tcW w:w="9396" w:type="dxa"/>
-            <w:shd w:val="clear" w:color="auto" w:fill="auto"/>
-            <w:tcMar>
-              <w:top w:w="0" w:type="dxa"/>
-              <w:left w:w="108" w:type="dxa"/>
-              <w:bottom w:w="0" w:type="dxa"/>
-              <w:right w:w="108" w:type="dxa"/>
-            </w:tcMar>
-          </w:tcPr>
-          <w:p/>
-          <w:p/>
-          <w:p/>
-          <w:p/>
-        </w:tc>
-      </w:tr>
-      <w:tr>
-        <w:tblPrEx>
-          <w:tblCellMar>
-            <w:top w:w="0" w:type="dxa"/>
-            <w:bottom w:w="0" w:type="dxa"/>
-          </w:tblCellMar>
-        </w:tblPrEx>
+        <w:tc>
+          <w:tcPr>
+            <w:tcW w:w="9396" w:type="dxa"/>
+            <w:shd w:val="clear" w:color="auto" w:fill="auto"/>
+            <w:tcMar>
+              <w:top w:w="0" w:type="dxa"/>
+              <w:left w:w="108" w:type="dxa"/>
+              <w:bottom w:w="0" w:type="dxa"/>
+              <w:right w:w="108" w:type="dxa"/>
+            </w:tcMar>
+          </w:tcPr>
+          <w:p/>
+          <w:p/>
+          <w:p/>
+          <w:p/>
+        </w:tc>
+      </w:tr>
+      <w:tr>
         <w:tc>
           <w:tcPr>
             <w:tcW w:w="9396" w:type="dxa"/>
@@ -4549,12 +3957,6 @@
         </w:tc>
       </w:tr>
       <w:tr>
-        <w:tblPrEx>
-          <w:tblCellMar>
-            <w:top w:w="0" w:type="dxa"/>
-            <w:bottom w:w="0" w:type="dxa"/>
-          </w:tblCellMar>
-        </w:tblPrEx>
         <w:tc>
           <w:tcPr>
             <w:tcW w:w="9396" w:type="dxa"/>
@@ -4576,12 +3978,6 @@
         </w:tc>
       </w:tr>
       <w:tr>
-        <w:tblPrEx>
-          <w:tblCellMar>
-            <w:top w:w="0" w:type="dxa"/>
-            <w:bottom w:w="0" w:type="dxa"/>
-          </w:tblCellMar>
-        </w:tblPrEx>
         <w:tc>
           <w:tcPr>
             <w:tcW w:w="9396" w:type="dxa"/>
@@ -4606,37 +4002,25 @@
         </w:tc>
       </w:tr>
       <w:tr>
-        <w:tblPrEx>
-          <w:tblCellMar>
-            <w:top w:w="0" w:type="dxa"/>
-            <w:bottom w:w="0" w:type="dxa"/>
-          </w:tblCellMar>
-        </w:tblPrEx>
-        <w:tc>
-          <w:tcPr>
-            <w:tcW w:w="9396" w:type="dxa"/>
-            <w:shd w:val="clear" w:color="auto" w:fill="auto"/>
-            <w:tcMar>
-              <w:top w:w="0" w:type="dxa"/>
-              <w:left w:w="108" w:type="dxa"/>
-              <w:bottom w:w="0" w:type="dxa"/>
-              <w:right w:w="108" w:type="dxa"/>
-            </w:tcMar>
-          </w:tcPr>
-          <w:p/>
-          <w:p/>
-          <w:p/>
-          <w:p/>
-          <w:p/>
-        </w:tc>
-      </w:tr>
-      <w:tr>
-        <w:tblPrEx>
-          <w:tblCellMar>
-            <w:top w:w="0" w:type="dxa"/>
-            <w:bottom w:w="0" w:type="dxa"/>
-          </w:tblCellMar>
-        </w:tblPrEx>
+        <w:tc>
+          <w:tcPr>
+            <w:tcW w:w="9396" w:type="dxa"/>
+            <w:shd w:val="clear" w:color="auto" w:fill="auto"/>
+            <w:tcMar>
+              <w:top w:w="0" w:type="dxa"/>
+              <w:left w:w="108" w:type="dxa"/>
+              <w:bottom w:w="0" w:type="dxa"/>
+              <w:right w:w="108" w:type="dxa"/>
+            </w:tcMar>
+          </w:tcPr>
+          <w:p/>
+          <w:p/>
+          <w:p/>
+          <w:p/>
+          <w:p/>
+        </w:tc>
+      </w:tr>
+      <w:tr>
         <w:trPr>
           <w:trHeight w:val="70"/>
         </w:trPr>
@@ -4664,12 +4048,6 @@
         </w:tc>
       </w:tr>
       <w:tr>
-        <w:tblPrEx>
-          <w:tblCellMar>
-            <w:top w:w="0" w:type="dxa"/>
-            <w:bottom w:w="0" w:type="dxa"/>
-          </w:tblCellMar>
-        </w:tblPrEx>
         <w:tc>
           <w:tcPr>
             <w:tcW w:w="9396" w:type="dxa"/>
@@ -4697,12 +4075,6 @@
         </w:tc>
       </w:tr>
       <w:tr>
-        <w:tblPrEx>
-          <w:tblCellMar>
-            <w:top w:w="0" w:type="dxa"/>
-            <w:bottom w:w="0" w:type="dxa"/>
-          </w:tblCellMar>
-        </w:tblPrEx>
         <w:tc>
           <w:tcPr>
             <w:tcW w:w="9396" w:type="dxa"/>
@@ -4727,12 +4099,6 @@
         </w:tc>
       </w:tr>
       <w:tr>
-        <w:tblPrEx>
-          <w:tblCellMar>
-            <w:top w:w="0" w:type="dxa"/>
-            <w:bottom w:w="0" w:type="dxa"/>
-          </w:tblCellMar>
-        </w:tblPrEx>
         <w:tc>
           <w:tcPr>
             <w:tcW w:w="9396" w:type="dxa"/>
@@ -4757,91 +4123,66 @@
         </w:tc>
       </w:tr>
       <w:tr>
-        <w:tblPrEx>
-          <w:tblCellMar>
-            <w:top w:w="0" w:type="dxa"/>
-            <w:bottom w:w="0" w:type="dxa"/>
-          </w:tblCellMar>
-        </w:tblPrEx>
-        <w:tc>
-          <w:tcPr>
-            <w:tcW w:w="9396" w:type="dxa"/>
-            <w:shd w:val="clear" w:color="auto" w:fill="auto"/>
-            <w:tcMar>
-              <w:top w:w="0" w:type="dxa"/>
-              <w:left w:w="108" w:type="dxa"/>
-              <w:bottom w:w="0" w:type="dxa"/>
-              <w:right w:w="108" w:type="dxa"/>
-            </w:tcMar>
-          </w:tcPr>
-          <w:p/>
-          <w:p/>
-          <w:p/>
-          <w:p/>
-        </w:tc>
-      </w:tr>
-      <w:tr>
-        <w:tblPrEx>
-          <w:tblCellMar>
-            <w:top w:w="0" w:type="dxa"/>
-            <w:bottom w:w="0" w:type="dxa"/>
-          </w:tblCellMar>
-        </w:tblPrEx>
-        <w:tc>
-          <w:tcPr>
-            <w:tcW w:w="9396" w:type="dxa"/>
-            <w:shd w:val="clear" w:color="auto" w:fill="auto"/>
-            <w:tcMar>
-              <w:top w:w="0" w:type="dxa"/>
-              <w:left w:w="108" w:type="dxa"/>
-              <w:bottom w:w="0" w:type="dxa"/>
-              <w:right w:w="108" w:type="dxa"/>
-            </w:tcMar>
-          </w:tcPr>
-          <w:p>
-            <w:r>
-              <w:rPr>
-                <w:b/>
-                <w:sz w:val="28"/>
-                <w:szCs w:val="28"/>
-              </w:rPr>
-              <w:lastRenderedPageBreak/>
+        <w:tc>
+          <w:tcPr>
+            <w:tcW w:w="9396" w:type="dxa"/>
+            <w:shd w:val="clear" w:color="auto" w:fill="auto"/>
+            <w:tcMar>
+              <w:top w:w="0" w:type="dxa"/>
+              <w:left w:w="108" w:type="dxa"/>
+              <w:bottom w:w="0" w:type="dxa"/>
+              <w:right w:w="108" w:type="dxa"/>
+            </w:tcMar>
+          </w:tcPr>
+          <w:p/>
+          <w:p/>
+          <w:p/>
+          <w:p/>
+        </w:tc>
+      </w:tr>
+      <w:tr>
+        <w:tc>
+          <w:tcPr>
+            <w:tcW w:w="9396" w:type="dxa"/>
+            <w:shd w:val="clear" w:color="auto" w:fill="auto"/>
+            <w:tcMar>
+              <w:top w:w="0" w:type="dxa"/>
+              <w:left w:w="108" w:type="dxa"/>
+              <w:bottom w:w="0" w:type="dxa"/>
+              <w:right w:w="108" w:type="dxa"/>
+            </w:tcMar>
+          </w:tcPr>
+          <w:p>
+            <w:r>
+              <w:rPr>
+                <w:b/>
+                <w:sz w:val="28"/>
+                <w:szCs w:val="28"/>
+              </w:rPr>
               <w:t>ST2</w:t>
             </w:r>
           </w:p>
         </w:tc>
       </w:tr>
       <w:tr>
-        <w:tblPrEx>
-          <w:tblCellMar>
-            <w:top w:w="0" w:type="dxa"/>
-            <w:bottom w:w="0" w:type="dxa"/>
-          </w:tblCellMar>
-        </w:tblPrEx>
-        <w:tc>
-          <w:tcPr>
-            <w:tcW w:w="9396" w:type="dxa"/>
-            <w:shd w:val="clear" w:color="auto" w:fill="auto"/>
-            <w:tcMar>
-              <w:top w:w="0" w:type="dxa"/>
-              <w:left w:w="108" w:type="dxa"/>
-              <w:bottom w:w="0" w:type="dxa"/>
-              <w:right w:w="108" w:type="dxa"/>
-            </w:tcMar>
-          </w:tcPr>
-          <w:p/>
-          <w:p/>
-          <w:p/>
-          <w:p/>
-        </w:tc>
-      </w:tr>
-      <w:tr>
-        <w:tblPrEx>
-          <w:tblCellMar>
-            <w:top w:w="0" w:type="dxa"/>
-            <w:bottom w:w="0" w:type="dxa"/>
-          </w:tblCellMar>
-        </w:tblPrEx>
+        <w:tc>
+          <w:tcPr>
+            <w:tcW w:w="9396" w:type="dxa"/>
+            <w:shd w:val="clear" w:color="auto" w:fill="auto"/>
+            <w:tcMar>
+              <w:top w:w="0" w:type="dxa"/>
+              <w:left w:w="108" w:type="dxa"/>
+              <w:bottom w:w="0" w:type="dxa"/>
+              <w:right w:w="108" w:type="dxa"/>
+            </w:tcMar>
+          </w:tcPr>
+          <w:p/>
+          <w:p/>
+          <w:p/>
+          <w:p/>
+        </w:tc>
+      </w:tr>
+      <w:tr>
         <w:tc>
           <w:tcPr>
             <w:tcW w:w="9396" w:type="dxa"/>
@@ -4869,12 +4210,6 @@
         </w:tc>
       </w:tr>
       <w:tr>
-        <w:tblPrEx>
-          <w:tblCellMar>
-            <w:top w:w="0" w:type="dxa"/>
-            <w:bottom w:w="0" w:type="dxa"/>
-          </w:tblCellMar>
-        </w:tblPrEx>
         <w:tc>
           <w:tcPr>
             <w:tcW w:w="9396" w:type="dxa"/>
@@ -4893,12 +4228,6 @@
         </w:tc>
       </w:tr>
       <w:tr>
-        <w:tblPrEx>
-          <w:tblCellMar>
-            <w:top w:w="0" w:type="dxa"/>
-            <w:bottom w:w="0" w:type="dxa"/>
-          </w:tblCellMar>
-        </w:tblPrEx>
         <w:tc>
           <w:tcPr>
             <w:tcW w:w="9396" w:type="dxa"/>
@@ -4923,12 +4252,6 @@
         </w:tc>
       </w:tr>
       <w:tr>
-        <w:tblPrEx>
-          <w:tblCellMar>
-            <w:top w:w="0" w:type="dxa"/>
-            <w:bottom w:w="0" w:type="dxa"/>
-          </w:tblCellMar>
-        </w:tblPrEx>
         <w:tc>
           <w:tcPr>
             <w:tcW w:w="9396" w:type="dxa"/>
@@ -4953,36 +4276,24 @@
         </w:tc>
       </w:tr>
       <w:tr>
-        <w:tblPrEx>
-          <w:tblCellMar>
-            <w:top w:w="0" w:type="dxa"/>
-            <w:bottom w:w="0" w:type="dxa"/>
-          </w:tblCellMar>
-        </w:tblPrEx>
-        <w:tc>
-          <w:tcPr>
-            <w:tcW w:w="9396" w:type="dxa"/>
-            <w:shd w:val="clear" w:color="auto" w:fill="auto"/>
-            <w:tcMar>
-              <w:top w:w="0" w:type="dxa"/>
-              <w:left w:w="108" w:type="dxa"/>
-              <w:bottom w:w="0" w:type="dxa"/>
-              <w:right w:w="108" w:type="dxa"/>
-            </w:tcMar>
-          </w:tcPr>
-          <w:p/>
-          <w:p/>
-          <w:p/>
-          <w:p/>
-        </w:tc>
-      </w:tr>
-      <w:tr>
-        <w:tblPrEx>
-          <w:tblCellMar>
-            <w:top w:w="0" w:type="dxa"/>
-            <w:bottom w:w="0" w:type="dxa"/>
-          </w:tblCellMar>
-        </w:tblPrEx>
+        <w:tc>
+          <w:tcPr>
+            <w:tcW w:w="9396" w:type="dxa"/>
+            <w:shd w:val="clear" w:color="auto" w:fill="auto"/>
+            <w:tcMar>
+              <w:top w:w="0" w:type="dxa"/>
+              <w:left w:w="108" w:type="dxa"/>
+              <w:bottom w:w="0" w:type="dxa"/>
+              <w:right w:w="108" w:type="dxa"/>
+            </w:tcMar>
+          </w:tcPr>
+          <w:p/>
+          <w:p/>
+          <w:p/>
+          <w:p/>
+        </w:tc>
+      </w:tr>
+      <w:tr>
         <w:tc>
           <w:tcPr>
             <w:tcW w:w="9396" w:type="dxa"/>
@@ -5007,36 +4318,24 @@
         </w:tc>
       </w:tr>
       <w:tr>
-        <w:tblPrEx>
-          <w:tblCellMar>
-            <w:top w:w="0" w:type="dxa"/>
-            <w:bottom w:w="0" w:type="dxa"/>
-          </w:tblCellMar>
-        </w:tblPrEx>
-        <w:tc>
-          <w:tcPr>
-            <w:tcW w:w="9396" w:type="dxa"/>
-            <w:shd w:val="clear" w:color="auto" w:fill="auto"/>
-            <w:tcMar>
-              <w:top w:w="0" w:type="dxa"/>
-              <w:left w:w="108" w:type="dxa"/>
-              <w:bottom w:w="0" w:type="dxa"/>
-              <w:right w:w="108" w:type="dxa"/>
-            </w:tcMar>
-          </w:tcPr>
-          <w:p/>
-          <w:p/>
-          <w:p/>
-          <w:p/>
-        </w:tc>
-      </w:tr>
-      <w:tr>
-        <w:tblPrEx>
-          <w:tblCellMar>
-            <w:top w:w="0" w:type="dxa"/>
-            <w:bottom w:w="0" w:type="dxa"/>
-          </w:tblCellMar>
-        </w:tblPrEx>
+        <w:tc>
+          <w:tcPr>
+            <w:tcW w:w="9396" w:type="dxa"/>
+            <w:shd w:val="clear" w:color="auto" w:fill="auto"/>
+            <w:tcMar>
+              <w:top w:w="0" w:type="dxa"/>
+              <w:left w:w="108" w:type="dxa"/>
+              <w:bottom w:w="0" w:type="dxa"/>
+              <w:right w:w="108" w:type="dxa"/>
+            </w:tcMar>
+          </w:tcPr>
+          <w:p/>
+          <w:p/>
+          <w:p/>
+          <w:p/>
+        </w:tc>
+      </w:tr>
+      <w:tr>
         <w:tc>
           <w:tcPr>
             <w:tcW w:w="9396" w:type="dxa"/>
@@ -5061,12 +4360,6 @@
         </w:tc>
       </w:tr>
       <w:tr>
-        <w:tblPrEx>
-          <w:tblCellMar>
-            <w:top w:w="0" w:type="dxa"/>
-            <w:bottom w:w="0" w:type="dxa"/>
-          </w:tblCellMar>
-        </w:tblPrEx>
         <w:tc>
           <w:tcPr>
             <w:tcW w:w="9396" w:type="dxa"/>
@@ -5088,12 +4381,6 @@
         </w:tc>
       </w:tr>
       <w:tr>
-        <w:tblPrEx>
-          <w:tblCellMar>
-            <w:top w:w="0" w:type="dxa"/>
-            <w:bottom w:w="0" w:type="dxa"/>
-          </w:tblCellMar>
-        </w:tblPrEx>
         <w:tc>
           <w:tcPr>
             <w:tcW w:w="9396" w:type="dxa"/>
@@ -5112,44 +4399,31 @@
                 <w:sz w:val="28"/>
                 <w:szCs w:val="28"/>
               </w:rPr>
-              <w:lastRenderedPageBreak/>
               <w:t>Opmerkingen</w:t>
             </w:r>
           </w:p>
         </w:tc>
       </w:tr>
       <w:tr>
-        <w:tblPrEx>
-          <w:tblCellMar>
-            <w:top w:w="0" w:type="dxa"/>
-            <w:bottom w:w="0" w:type="dxa"/>
-          </w:tblCellMar>
-        </w:tblPrEx>
-        <w:tc>
-          <w:tcPr>
-            <w:tcW w:w="9396" w:type="dxa"/>
-            <w:shd w:val="clear" w:color="auto" w:fill="auto"/>
-            <w:tcMar>
-              <w:top w:w="0" w:type="dxa"/>
-              <w:left w:w="108" w:type="dxa"/>
-              <w:bottom w:w="0" w:type="dxa"/>
-              <w:right w:w="108" w:type="dxa"/>
-            </w:tcMar>
-          </w:tcPr>
-          <w:p/>
-          <w:p/>
-          <w:p/>
-          <w:p/>
-          <w:p/>
-        </w:tc>
-      </w:tr>
-      <w:tr>
-        <w:tblPrEx>
-          <w:tblCellMar>
-            <w:top w:w="0" w:type="dxa"/>
-            <w:bottom w:w="0" w:type="dxa"/>
-          </w:tblCellMar>
-        </w:tblPrEx>
+        <w:tc>
+          <w:tcPr>
+            <w:tcW w:w="9396" w:type="dxa"/>
+            <w:shd w:val="clear" w:color="auto" w:fill="auto"/>
+            <w:tcMar>
+              <w:top w:w="0" w:type="dxa"/>
+              <w:left w:w="108" w:type="dxa"/>
+              <w:bottom w:w="0" w:type="dxa"/>
+              <w:right w:w="108" w:type="dxa"/>
+            </w:tcMar>
+          </w:tcPr>
+          <w:p/>
+          <w:p/>
+          <w:p/>
+          <w:p/>
+          <w:p/>
+        </w:tc>
+      </w:tr>
+      <w:tr>
         <w:trPr>
           <w:trHeight w:val="70"/>
         </w:trPr>
@@ -5177,12 +4451,6 @@
         </w:tc>
       </w:tr>
       <w:tr>
-        <w:tblPrEx>
-          <w:tblCellMar>
-            <w:top w:w="0" w:type="dxa"/>
-            <w:bottom w:w="0" w:type="dxa"/>
-          </w:tblCellMar>
-        </w:tblPrEx>
         <w:tc>
           <w:tcPr>
             <w:tcW w:w="9396" w:type="dxa"/>
@@ -5210,12 +4478,6 @@
         </w:tc>
       </w:tr>
       <w:tr>
-        <w:tblPrEx>
-          <w:tblCellMar>
-            <w:top w:w="0" w:type="dxa"/>
-            <w:bottom w:w="0" w:type="dxa"/>
-          </w:tblCellMar>
-        </w:tblPrEx>
         <w:tc>
           <w:tcPr>
             <w:tcW w:w="9396" w:type="dxa"/>
@@ -5240,12 +4502,6 @@
         </w:tc>
       </w:tr>
       <w:tr>
-        <w:tblPrEx>
-          <w:tblCellMar>
-            <w:top w:w="0" w:type="dxa"/>
-            <w:bottom w:w="0" w:type="dxa"/>
-          </w:tblCellMar>
-        </w:tblPrEx>
         <w:tc>
           <w:tcPr>
             <w:tcW w:w="9396" w:type="dxa"/>
@@ -5270,36 +4526,24 @@
         </w:tc>
       </w:tr>
       <w:tr>
-        <w:tblPrEx>
-          <w:tblCellMar>
-            <w:top w:w="0" w:type="dxa"/>
-            <w:bottom w:w="0" w:type="dxa"/>
-          </w:tblCellMar>
-        </w:tblPrEx>
-        <w:tc>
-          <w:tcPr>
-            <w:tcW w:w="9396" w:type="dxa"/>
-            <w:shd w:val="clear" w:color="auto" w:fill="auto"/>
-            <w:tcMar>
-              <w:top w:w="0" w:type="dxa"/>
-              <w:left w:w="108" w:type="dxa"/>
-              <w:bottom w:w="0" w:type="dxa"/>
-              <w:right w:w="108" w:type="dxa"/>
-            </w:tcMar>
-          </w:tcPr>
-          <w:p/>
-          <w:p/>
-          <w:p/>
-          <w:p/>
-        </w:tc>
-      </w:tr>
-      <w:tr>
-        <w:tblPrEx>
-          <w:tblCellMar>
-            <w:top w:w="0" w:type="dxa"/>
-            <w:bottom w:w="0" w:type="dxa"/>
-          </w:tblCellMar>
-        </w:tblPrEx>
+        <w:tc>
+          <w:tcPr>
+            <w:tcW w:w="9396" w:type="dxa"/>
+            <w:shd w:val="clear" w:color="auto" w:fill="auto"/>
+            <w:tcMar>
+              <w:top w:w="0" w:type="dxa"/>
+              <w:left w:w="108" w:type="dxa"/>
+              <w:bottom w:w="0" w:type="dxa"/>
+              <w:right w:w="108" w:type="dxa"/>
+            </w:tcMar>
+          </w:tcPr>
+          <w:p/>
+          <w:p/>
+          <w:p/>
+          <w:p/>
+        </w:tc>
+      </w:tr>
+      <w:tr>
         <w:tc>
           <w:tcPr>
             <w:tcW w:w="9396" w:type="dxa"/>
@@ -5324,36 +4568,24 @@
         </w:tc>
       </w:tr>
       <w:tr>
-        <w:tblPrEx>
-          <w:tblCellMar>
-            <w:top w:w="0" w:type="dxa"/>
-            <w:bottom w:w="0" w:type="dxa"/>
-          </w:tblCellMar>
-        </w:tblPrEx>
-        <w:tc>
-          <w:tcPr>
-            <w:tcW w:w="9396" w:type="dxa"/>
-            <w:shd w:val="clear" w:color="auto" w:fill="auto"/>
-            <w:tcMar>
-              <w:top w:w="0" w:type="dxa"/>
-              <w:left w:w="108" w:type="dxa"/>
-              <w:bottom w:w="0" w:type="dxa"/>
-              <w:right w:w="108" w:type="dxa"/>
-            </w:tcMar>
-          </w:tcPr>
-          <w:p/>
-          <w:p/>
-          <w:p/>
-          <w:p/>
-        </w:tc>
-      </w:tr>
-      <w:tr>
-        <w:tblPrEx>
-          <w:tblCellMar>
-            <w:top w:w="0" w:type="dxa"/>
-            <w:bottom w:w="0" w:type="dxa"/>
-          </w:tblCellMar>
-        </w:tblPrEx>
+        <w:tc>
+          <w:tcPr>
+            <w:tcW w:w="9396" w:type="dxa"/>
+            <w:shd w:val="clear" w:color="auto" w:fill="auto"/>
+            <w:tcMar>
+              <w:top w:w="0" w:type="dxa"/>
+              <w:left w:w="108" w:type="dxa"/>
+              <w:bottom w:w="0" w:type="dxa"/>
+              <w:right w:w="108" w:type="dxa"/>
+            </w:tcMar>
+          </w:tcPr>
+          <w:p/>
+          <w:p/>
+          <w:p/>
+          <w:p/>
+        </w:tc>
+      </w:tr>
+      <w:tr>
         <w:tc>
           <w:tcPr>
             <w:tcW w:w="9396" w:type="dxa"/>
@@ -5381,12 +4613,6 @@
         </w:tc>
       </w:tr>
       <w:tr>
-        <w:tblPrEx>
-          <w:tblCellMar>
-            <w:top w:w="0" w:type="dxa"/>
-            <w:bottom w:w="0" w:type="dxa"/>
-          </w:tblCellMar>
-        </w:tblPrEx>
         <w:tc>
           <w:tcPr>
             <w:tcW w:w="9396" w:type="dxa"/>
@@ -5405,12 +4631,6 @@
         </w:tc>
       </w:tr>
       <w:tr>
-        <w:tblPrEx>
-          <w:tblCellMar>
-            <w:top w:w="0" w:type="dxa"/>
-            <w:bottom w:w="0" w:type="dxa"/>
-          </w:tblCellMar>
-        </w:tblPrEx>
         <w:tc>
           <w:tcPr>
             <w:tcW w:w="9396" w:type="dxa"/>
@@ -5435,12 +4655,48 @@
         </w:tc>
       </w:tr>
       <w:tr>
-        <w:tblPrEx>
-          <w:tblCellMar>
-            <w:top w:w="0" w:type="dxa"/>
-            <w:bottom w:w="0" w:type="dxa"/>
-          </w:tblCellMar>
-        </w:tblPrEx>
+        <w:tc>
+          <w:tcPr>
+            <w:tcW w:w="9396" w:type="dxa"/>
+            <w:shd w:val="clear" w:color="auto" w:fill="auto"/>
+            <w:tcMar>
+              <w:top w:w="0" w:type="dxa"/>
+              <w:left w:w="108" w:type="dxa"/>
+              <w:bottom w:w="0" w:type="dxa"/>
+              <w:right w:w="108" w:type="dxa"/>
+            </w:tcMar>
+          </w:tcPr>
+          <w:p>
+            <w:r>
+              <w:rPr>
+                <w:b/>
+                <w:sz w:val="28"/>
+                <w:szCs w:val="28"/>
+              </w:rPr>
+              <w:t>ST1</w:t>
+            </w:r>
+          </w:p>
+        </w:tc>
+      </w:tr>
+      <w:tr>
+        <w:tc>
+          <w:tcPr>
+            <w:tcW w:w="9396" w:type="dxa"/>
+            <w:shd w:val="clear" w:color="auto" w:fill="auto"/>
+            <w:tcMar>
+              <w:top w:w="0" w:type="dxa"/>
+              <w:left w:w="108" w:type="dxa"/>
+              <w:bottom w:w="0" w:type="dxa"/>
+              <w:right w:w="108" w:type="dxa"/>
+            </w:tcMar>
+          </w:tcPr>
+          <w:p/>
+          <w:p/>
+          <w:p/>
+          <w:p/>
+        </w:tc>
+      </w:tr>
+      <w:tr>
         <w:tc>
           <w:tcPr>
             <w:tcW w:w="9396" w:type="dxa"/>
@@ -5460,96 +4716,30 @@
                 <w:szCs w:val="28"/>
               </w:rPr>
               <w:lastRenderedPageBreak/>
-              <w:t>ST1</w:t>
-            </w:r>
-          </w:p>
-        </w:tc>
-      </w:tr>
-      <w:tr>
-        <w:tblPrEx>
-          <w:tblCellMar>
-            <w:top w:w="0" w:type="dxa"/>
-            <w:bottom w:w="0" w:type="dxa"/>
-          </w:tblCellMar>
-        </w:tblPrEx>
-        <w:tc>
-          <w:tcPr>
-            <w:tcW w:w="9396" w:type="dxa"/>
-            <w:shd w:val="clear" w:color="auto" w:fill="auto"/>
-            <w:tcMar>
-              <w:top w:w="0" w:type="dxa"/>
-              <w:left w:w="108" w:type="dxa"/>
-              <w:bottom w:w="0" w:type="dxa"/>
-              <w:right w:w="108" w:type="dxa"/>
-            </w:tcMar>
-          </w:tcPr>
-          <w:p/>
-          <w:p/>
-          <w:p/>
-          <w:p/>
-        </w:tc>
-      </w:tr>
-      <w:tr>
-        <w:tblPrEx>
-          <w:tblCellMar>
-            <w:top w:w="0" w:type="dxa"/>
-            <w:bottom w:w="0" w:type="dxa"/>
-          </w:tblCellMar>
-        </w:tblPrEx>
-        <w:tc>
-          <w:tcPr>
-            <w:tcW w:w="9396" w:type="dxa"/>
-            <w:shd w:val="clear" w:color="auto" w:fill="auto"/>
-            <w:tcMar>
-              <w:top w:w="0" w:type="dxa"/>
-              <w:left w:w="108" w:type="dxa"/>
-              <w:bottom w:w="0" w:type="dxa"/>
-              <w:right w:w="108" w:type="dxa"/>
-            </w:tcMar>
-          </w:tcPr>
-          <w:p>
-            <w:r>
-              <w:rPr>
-                <w:b/>
-                <w:sz w:val="28"/>
-                <w:szCs w:val="28"/>
-              </w:rPr>
               <w:t>ST2</w:t>
             </w:r>
           </w:p>
         </w:tc>
       </w:tr>
       <w:tr>
-        <w:tblPrEx>
-          <w:tblCellMar>
-            <w:top w:w="0" w:type="dxa"/>
-            <w:bottom w:w="0" w:type="dxa"/>
-          </w:tblCellMar>
-        </w:tblPrEx>
-        <w:tc>
-          <w:tcPr>
-            <w:tcW w:w="9396" w:type="dxa"/>
-            <w:shd w:val="clear" w:color="auto" w:fill="auto"/>
-            <w:tcMar>
-              <w:top w:w="0" w:type="dxa"/>
-              <w:left w:w="108" w:type="dxa"/>
-              <w:bottom w:w="0" w:type="dxa"/>
-              <w:right w:w="108" w:type="dxa"/>
-            </w:tcMar>
-          </w:tcPr>
-          <w:p/>
-          <w:p/>
-          <w:p/>
-          <w:p/>
-        </w:tc>
-      </w:tr>
-      <w:tr>
-        <w:tblPrEx>
-          <w:tblCellMar>
-            <w:top w:w="0" w:type="dxa"/>
-            <w:bottom w:w="0" w:type="dxa"/>
-          </w:tblCellMar>
-        </w:tblPrEx>
+        <w:tc>
+          <w:tcPr>
+            <w:tcW w:w="9396" w:type="dxa"/>
+            <w:shd w:val="clear" w:color="auto" w:fill="auto"/>
+            <w:tcMar>
+              <w:top w:w="0" w:type="dxa"/>
+              <w:left w:w="108" w:type="dxa"/>
+              <w:bottom w:w="0" w:type="dxa"/>
+              <w:right w:w="108" w:type="dxa"/>
+            </w:tcMar>
+          </w:tcPr>
+          <w:p/>
+          <w:p/>
+          <w:p/>
+          <w:p/>
+        </w:tc>
+      </w:tr>
+      <w:tr>
         <w:tc>
           <w:tcPr>
             <w:tcW w:w="9396" w:type="dxa"/>
@@ -5574,12 +4764,6 @@
         </w:tc>
       </w:tr>
       <w:tr>
-        <w:tblPrEx>
-          <w:tblCellMar>
-            <w:top w:w="0" w:type="dxa"/>
-            <w:bottom w:w="0" w:type="dxa"/>
-          </w:tblCellMar>
-        </w:tblPrEx>
         <w:tc>
           <w:tcPr>
             <w:tcW w:w="9396" w:type="dxa"/>
@@ -5601,12 +4785,6 @@
         </w:tc>
       </w:tr>
       <w:tr>
-        <w:tblPrEx>
-          <w:tblCellMar>
-            <w:top w:w="0" w:type="dxa"/>
-            <w:bottom w:w="0" w:type="dxa"/>
-          </w:tblCellMar>
-        </w:tblPrEx>
         <w:tc>
           <w:tcPr>
             <w:tcW w:w="9396" w:type="dxa"/>
@@ -5631,37 +4809,25 @@
         </w:tc>
       </w:tr>
       <w:tr>
-        <w:tblPrEx>
-          <w:tblCellMar>
-            <w:top w:w="0" w:type="dxa"/>
-            <w:bottom w:w="0" w:type="dxa"/>
-          </w:tblCellMar>
-        </w:tblPrEx>
-        <w:tc>
-          <w:tcPr>
-            <w:tcW w:w="9396" w:type="dxa"/>
-            <w:shd w:val="clear" w:color="auto" w:fill="auto"/>
-            <w:tcMar>
-              <w:top w:w="0" w:type="dxa"/>
-              <w:left w:w="108" w:type="dxa"/>
-              <w:bottom w:w="0" w:type="dxa"/>
-              <w:right w:w="108" w:type="dxa"/>
-            </w:tcMar>
-          </w:tcPr>
-          <w:p/>
-          <w:p/>
-          <w:p/>
-          <w:p/>
-          <w:p/>
-        </w:tc>
-      </w:tr>
-      <w:tr>
-        <w:tblPrEx>
-          <w:tblCellMar>
-            <w:top w:w="0" w:type="dxa"/>
-            <w:bottom w:w="0" w:type="dxa"/>
-          </w:tblCellMar>
-        </w:tblPrEx>
+        <w:tc>
+          <w:tcPr>
+            <w:tcW w:w="9396" w:type="dxa"/>
+            <w:shd w:val="clear" w:color="auto" w:fill="auto"/>
+            <w:tcMar>
+              <w:top w:w="0" w:type="dxa"/>
+              <w:left w:w="108" w:type="dxa"/>
+              <w:bottom w:w="0" w:type="dxa"/>
+              <w:right w:w="108" w:type="dxa"/>
+            </w:tcMar>
+          </w:tcPr>
+          <w:p/>
+          <w:p/>
+          <w:p/>
+          <w:p/>
+          <w:p/>
+        </w:tc>
+      </w:tr>
+      <w:tr>
         <w:trPr>
           <w:trHeight w:val="70"/>
         </w:trPr>
@@ -5689,12 +4855,6 @@
         </w:tc>
       </w:tr>
       <w:tr>
-        <w:tblPrEx>
-          <w:tblCellMar>
-            <w:top w:w="0" w:type="dxa"/>
-            <w:bottom w:w="0" w:type="dxa"/>
-          </w:tblCellMar>
-        </w:tblPrEx>
         <w:tc>
           <w:tcPr>
             <w:tcW w:w="9396" w:type="dxa"/>
@@ -5722,12 +4882,6 @@
         </w:tc>
       </w:tr>
       <w:tr>
-        <w:tblPrEx>
-          <w:tblCellMar>
-            <w:top w:w="0" w:type="dxa"/>
-            <w:bottom w:w="0" w:type="dxa"/>
-          </w:tblCellMar>
-        </w:tblPrEx>
         <w:tc>
           <w:tcPr>
             <w:tcW w:w="9396" w:type="dxa"/>
@@ -5752,12 +4906,6 @@
         </w:tc>
       </w:tr>
       <w:tr>
-        <w:tblPrEx>
-          <w:tblCellMar>
-            <w:top w:w="0" w:type="dxa"/>
-            <w:bottom w:w="0" w:type="dxa"/>
-          </w:tblCellMar>
-        </w:tblPrEx>
         <w:tc>
           <w:tcPr>
             <w:tcW w:w="9396" w:type="dxa"/>
@@ -5782,36 +4930,24 @@
         </w:tc>
       </w:tr>
       <w:tr>
-        <w:tblPrEx>
-          <w:tblCellMar>
-            <w:top w:w="0" w:type="dxa"/>
-            <w:bottom w:w="0" w:type="dxa"/>
-          </w:tblCellMar>
-        </w:tblPrEx>
-        <w:tc>
-          <w:tcPr>
-            <w:tcW w:w="9396" w:type="dxa"/>
-            <w:shd w:val="clear" w:color="auto" w:fill="auto"/>
-            <w:tcMar>
-              <w:top w:w="0" w:type="dxa"/>
-              <w:left w:w="108" w:type="dxa"/>
-              <w:bottom w:w="0" w:type="dxa"/>
-              <w:right w:w="108" w:type="dxa"/>
-            </w:tcMar>
-          </w:tcPr>
-          <w:p/>
-          <w:p/>
-          <w:p/>
-          <w:p/>
-        </w:tc>
-      </w:tr>
-      <w:tr>
-        <w:tblPrEx>
-          <w:tblCellMar>
-            <w:top w:w="0" w:type="dxa"/>
-            <w:bottom w:w="0" w:type="dxa"/>
-          </w:tblCellMar>
-        </w:tblPrEx>
+        <w:tc>
+          <w:tcPr>
+            <w:tcW w:w="9396" w:type="dxa"/>
+            <w:shd w:val="clear" w:color="auto" w:fill="auto"/>
+            <w:tcMar>
+              <w:top w:w="0" w:type="dxa"/>
+              <w:left w:w="108" w:type="dxa"/>
+              <w:bottom w:w="0" w:type="dxa"/>
+              <w:right w:w="108" w:type="dxa"/>
+            </w:tcMar>
+          </w:tcPr>
+          <w:p/>
+          <w:p/>
+          <w:p/>
+          <w:p/>
+        </w:tc>
+      </w:tr>
+      <w:tr>
         <w:tc>
           <w:tcPr>
             <w:tcW w:w="9396" w:type="dxa"/>
@@ -5837,36 +4973,24 @@
         </w:tc>
       </w:tr>
       <w:tr>
-        <w:tblPrEx>
-          <w:tblCellMar>
-            <w:top w:w="0" w:type="dxa"/>
-            <w:bottom w:w="0" w:type="dxa"/>
-          </w:tblCellMar>
-        </w:tblPrEx>
-        <w:tc>
-          <w:tcPr>
-            <w:tcW w:w="9396" w:type="dxa"/>
-            <w:shd w:val="clear" w:color="auto" w:fill="auto"/>
-            <w:tcMar>
-              <w:top w:w="0" w:type="dxa"/>
-              <w:left w:w="108" w:type="dxa"/>
-              <w:bottom w:w="0" w:type="dxa"/>
-              <w:right w:w="108" w:type="dxa"/>
-            </w:tcMar>
-          </w:tcPr>
-          <w:p/>
-          <w:p/>
-          <w:p/>
-          <w:p/>
-        </w:tc>
-      </w:tr>
-      <w:tr>
-        <w:tblPrEx>
-          <w:tblCellMar>
-            <w:top w:w="0" w:type="dxa"/>
-            <w:bottom w:w="0" w:type="dxa"/>
-          </w:tblCellMar>
-        </w:tblPrEx>
+        <w:tc>
+          <w:tcPr>
+            <w:tcW w:w="9396" w:type="dxa"/>
+            <w:shd w:val="clear" w:color="auto" w:fill="auto"/>
+            <w:tcMar>
+              <w:top w:w="0" w:type="dxa"/>
+              <w:left w:w="108" w:type="dxa"/>
+              <w:bottom w:w="0" w:type="dxa"/>
+              <w:right w:w="108" w:type="dxa"/>
+            </w:tcMar>
+          </w:tcPr>
+          <w:p/>
+          <w:p/>
+          <w:p/>
+          <w:p/>
+        </w:tc>
+      </w:tr>
+      <w:tr>
         <w:tc>
           <w:tcPr>
             <w:tcW w:w="9396" w:type="dxa"/>
@@ -5894,12 +5018,6 @@
         </w:tc>
       </w:tr>
       <w:tr>
-        <w:tblPrEx>
-          <w:tblCellMar>
-            <w:top w:w="0" w:type="dxa"/>
-            <w:bottom w:w="0" w:type="dxa"/>
-          </w:tblCellMar>
-        </w:tblPrEx>
         <w:tc>
           <w:tcPr>
             <w:tcW w:w="9396" w:type="dxa"/>
@@ -5918,12 +5036,6 @@
         </w:tc>
       </w:tr>
       <w:tr>
-        <w:tblPrEx>
-          <w:tblCellMar>
-            <w:top w:w="0" w:type="dxa"/>
-            <w:bottom w:w="0" w:type="dxa"/>
-          </w:tblCellMar>
-        </w:tblPrEx>
         <w:tc>
           <w:tcPr>
             <w:tcW w:w="9396" w:type="dxa"/>
@@ -5948,12 +5060,6 @@
         </w:tc>
       </w:tr>
       <w:tr>
-        <w:tblPrEx>
-          <w:tblCellMar>
-            <w:top w:w="0" w:type="dxa"/>
-            <w:bottom w:w="0" w:type="dxa"/>
-          </w:tblCellMar>
-        </w:tblPrEx>
         <w:tc>
           <w:tcPr>
             <w:tcW w:w="9396" w:type="dxa"/>
@@ -5978,36 +5084,24 @@
         </w:tc>
       </w:tr>
       <w:tr>
-        <w:tblPrEx>
-          <w:tblCellMar>
-            <w:top w:w="0" w:type="dxa"/>
-            <w:bottom w:w="0" w:type="dxa"/>
-          </w:tblCellMar>
-        </w:tblPrEx>
-        <w:tc>
-          <w:tcPr>
-            <w:tcW w:w="9396" w:type="dxa"/>
-            <w:shd w:val="clear" w:color="auto" w:fill="auto"/>
-            <w:tcMar>
-              <w:top w:w="0" w:type="dxa"/>
-              <w:left w:w="108" w:type="dxa"/>
-              <w:bottom w:w="0" w:type="dxa"/>
-              <w:right w:w="108" w:type="dxa"/>
-            </w:tcMar>
-          </w:tcPr>
-          <w:p/>
-          <w:p/>
-          <w:p/>
-          <w:p/>
-        </w:tc>
-      </w:tr>
-      <w:tr>
-        <w:tblPrEx>
-          <w:tblCellMar>
-            <w:top w:w="0" w:type="dxa"/>
-            <w:bottom w:w="0" w:type="dxa"/>
-          </w:tblCellMar>
-        </w:tblPrEx>
+        <w:tc>
+          <w:tcPr>
+            <w:tcW w:w="9396" w:type="dxa"/>
+            <w:shd w:val="clear" w:color="auto" w:fill="auto"/>
+            <w:tcMar>
+              <w:top w:w="0" w:type="dxa"/>
+              <w:left w:w="108" w:type="dxa"/>
+              <w:bottom w:w="0" w:type="dxa"/>
+              <w:right w:w="108" w:type="dxa"/>
+            </w:tcMar>
+          </w:tcPr>
+          <w:p/>
+          <w:p/>
+          <w:p/>
+          <w:p/>
+        </w:tc>
+      </w:tr>
+      <w:tr>
         <w:tc>
           <w:tcPr>
             <w:tcW w:w="9396" w:type="dxa"/>
@@ -6032,36 +5126,24 @@
         </w:tc>
       </w:tr>
       <w:tr>
-        <w:tblPrEx>
-          <w:tblCellMar>
-            <w:top w:w="0" w:type="dxa"/>
-            <w:bottom w:w="0" w:type="dxa"/>
-          </w:tblCellMar>
-        </w:tblPrEx>
-        <w:tc>
-          <w:tcPr>
-            <w:tcW w:w="9396" w:type="dxa"/>
-            <w:shd w:val="clear" w:color="auto" w:fill="auto"/>
-            <w:tcMar>
-              <w:top w:w="0" w:type="dxa"/>
-              <w:left w:w="108" w:type="dxa"/>
-              <w:bottom w:w="0" w:type="dxa"/>
-              <w:right w:w="108" w:type="dxa"/>
-            </w:tcMar>
-          </w:tcPr>
-          <w:p/>
-          <w:p/>
-          <w:p/>
-          <w:p/>
-        </w:tc>
-      </w:tr>
-      <w:tr>
-        <w:tblPrEx>
-          <w:tblCellMar>
-            <w:top w:w="0" w:type="dxa"/>
-            <w:bottom w:w="0" w:type="dxa"/>
-          </w:tblCellMar>
-        </w:tblPrEx>
+        <w:tc>
+          <w:tcPr>
+            <w:tcW w:w="9396" w:type="dxa"/>
+            <w:shd w:val="clear" w:color="auto" w:fill="auto"/>
+            <w:tcMar>
+              <w:top w:w="0" w:type="dxa"/>
+              <w:left w:w="108" w:type="dxa"/>
+              <w:bottom w:w="0" w:type="dxa"/>
+              <w:right w:w="108" w:type="dxa"/>
+            </w:tcMar>
+          </w:tcPr>
+          <w:p/>
+          <w:p/>
+          <w:p/>
+          <w:p/>
+        </w:tc>
+      </w:tr>
+      <w:tr>
         <w:tc>
           <w:tcPr>
             <w:tcW w:w="9396" w:type="dxa"/>
@@ -6086,12 +5168,6 @@
         </w:tc>
       </w:tr>
       <w:tr>
-        <w:tblPrEx>
-          <w:tblCellMar>
-            <w:top w:w="0" w:type="dxa"/>
-            <w:bottom w:w="0" w:type="dxa"/>
-          </w:tblCellMar>
-        </w:tblPrEx>
         <w:tc>
           <w:tcPr>
             <w:tcW w:w="9396" w:type="dxa"/>
@@ -6113,12 +5189,6 @@
         </w:tc>
       </w:tr>
       <w:tr>
-        <w:tblPrEx>
-          <w:tblCellMar>
-            <w:top w:w="0" w:type="dxa"/>
-            <w:bottom w:w="0" w:type="dxa"/>
-          </w:tblCellMar>
-        </w:tblPrEx>
         <w:tc>
           <w:tcPr>
             <w:tcW w:w="9396" w:type="dxa"/>
@@ -6144,37 +5214,25 @@
         </w:tc>
       </w:tr>
       <w:tr>
-        <w:tblPrEx>
-          <w:tblCellMar>
-            <w:top w:w="0" w:type="dxa"/>
-            <w:bottom w:w="0" w:type="dxa"/>
-          </w:tblCellMar>
-        </w:tblPrEx>
-        <w:tc>
-          <w:tcPr>
-            <w:tcW w:w="9396" w:type="dxa"/>
-            <w:shd w:val="clear" w:color="auto" w:fill="auto"/>
-            <w:tcMar>
-              <w:top w:w="0" w:type="dxa"/>
-              <w:left w:w="108" w:type="dxa"/>
-              <w:bottom w:w="0" w:type="dxa"/>
-              <w:right w:w="108" w:type="dxa"/>
-            </w:tcMar>
-          </w:tcPr>
-          <w:p/>
-          <w:p/>
-          <w:p/>
-          <w:p/>
-          <w:p/>
-        </w:tc>
-      </w:tr>
-      <w:tr>
-        <w:tblPrEx>
-          <w:tblCellMar>
-            <w:top w:w="0" w:type="dxa"/>
-            <w:bottom w:w="0" w:type="dxa"/>
-          </w:tblCellMar>
-        </w:tblPrEx>
+        <w:tc>
+          <w:tcPr>
+            <w:tcW w:w="9396" w:type="dxa"/>
+            <w:shd w:val="clear" w:color="auto" w:fill="auto"/>
+            <w:tcMar>
+              <w:top w:w="0" w:type="dxa"/>
+              <w:left w:w="108" w:type="dxa"/>
+              <w:bottom w:w="0" w:type="dxa"/>
+              <w:right w:w="108" w:type="dxa"/>
+            </w:tcMar>
+          </w:tcPr>
+          <w:p/>
+          <w:p/>
+          <w:p/>
+          <w:p/>
+          <w:p/>
+        </w:tc>
+      </w:tr>
+      <w:tr>
         <w:trPr>
           <w:trHeight w:val="70"/>
         </w:trPr>
@@ -6202,12 +5260,6 @@
         </w:tc>
       </w:tr>
       <w:tr>
-        <w:tblPrEx>
-          <w:tblCellMar>
-            <w:top w:w="0" w:type="dxa"/>
-            <w:bottom w:w="0" w:type="dxa"/>
-          </w:tblCellMar>
-        </w:tblPrEx>
         <w:tc>
           <w:tcPr>
             <w:tcW w:w="9396" w:type="dxa"/>
@@ -6235,12 +5287,6 @@
         </w:tc>
       </w:tr>
       <w:tr>
-        <w:tblPrEx>
-          <w:tblCellMar>
-            <w:top w:w="0" w:type="dxa"/>
-            <w:bottom w:w="0" w:type="dxa"/>
-          </w:tblCellMar>
-        </w:tblPrEx>
         <w:tc>
           <w:tcPr>
             <w:tcW w:w="9396" w:type="dxa"/>
@@ -6265,12 +5311,6 @@
         </w:tc>
       </w:tr>
       <w:tr>
-        <w:tblPrEx>
-          <w:tblCellMar>
-            <w:top w:w="0" w:type="dxa"/>
-            <w:bottom w:w="0" w:type="dxa"/>
-          </w:tblCellMar>
-        </w:tblPrEx>
         <w:tc>
           <w:tcPr>
             <w:tcW w:w="9396" w:type="dxa"/>
@@ -6295,36 +5335,24 @@
         </w:tc>
       </w:tr>
       <w:tr>
-        <w:tblPrEx>
-          <w:tblCellMar>
-            <w:top w:w="0" w:type="dxa"/>
-            <w:bottom w:w="0" w:type="dxa"/>
-          </w:tblCellMar>
-        </w:tblPrEx>
-        <w:tc>
-          <w:tcPr>
-            <w:tcW w:w="9396" w:type="dxa"/>
-            <w:shd w:val="clear" w:color="auto" w:fill="auto"/>
-            <w:tcMar>
-              <w:top w:w="0" w:type="dxa"/>
-              <w:left w:w="108" w:type="dxa"/>
-              <w:bottom w:w="0" w:type="dxa"/>
-              <w:right w:w="108" w:type="dxa"/>
-            </w:tcMar>
-          </w:tcPr>
-          <w:p/>
-          <w:p/>
-          <w:p/>
-          <w:p/>
-        </w:tc>
-      </w:tr>
-      <w:tr>
-        <w:tblPrEx>
-          <w:tblCellMar>
-            <w:top w:w="0" w:type="dxa"/>
-            <w:bottom w:w="0" w:type="dxa"/>
-          </w:tblCellMar>
-        </w:tblPrEx>
+        <w:tc>
+          <w:tcPr>
+            <w:tcW w:w="9396" w:type="dxa"/>
+            <w:shd w:val="clear" w:color="auto" w:fill="auto"/>
+            <w:tcMar>
+              <w:top w:w="0" w:type="dxa"/>
+              <w:left w:w="108" w:type="dxa"/>
+              <w:bottom w:w="0" w:type="dxa"/>
+              <w:right w:w="108" w:type="dxa"/>
+            </w:tcMar>
+          </w:tcPr>
+          <w:p/>
+          <w:p/>
+          <w:p/>
+          <w:p/>
+        </w:tc>
+      </w:tr>
+      <w:tr>
         <w:tc>
           <w:tcPr>
             <w:tcW w:w="9396" w:type="dxa"/>
@@ -6349,36 +5377,24 @@
         </w:tc>
       </w:tr>
       <w:tr>
-        <w:tblPrEx>
-          <w:tblCellMar>
-            <w:top w:w="0" w:type="dxa"/>
-            <w:bottom w:w="0" w:type="dxa"/>
-          </w:tblCellMar>
-        </w:tblPrEx>
-        <w:tc>
-          <w:tcPr>
-            <w:tcW w:w="9396" w:type="dxa"/>
-            <w:shd w:val="clear" w:color="auto" w:fill="auto"/>
-            <w:tcMar>
-              <w:top w:w="0" w:type="dxa"/>
-              <w:left w:w="108" w:type="dxa"/>
-              <w:bottom w:w="0" w:type="dxa"/>
-              <w:right w:w="108" w:type="dxa"/>
-            </w:tcMar>
-          </w:tcPr>
-          <w:p/>
-          <w:p/>
-          <w:p/>
-          <w:p/>
-        </w:tc>
-      </w:tr>
-      <w:tr>
-        <w:tblPrEx>
-          <w:tblCellMar>
-            <w:top w:w="0" w:type="dxa"/>
-            <w:bottom w:w="0" w:type="dxa"/>
-          </w:tblCellMar>
-        </w:tblPrEx>
+        <w:tc>
+          <w:tcPr>
+            <w:tcW w:w="9396" w:type="dxa"/>
+            <w:shd w:val="clear" w:color="auto" w:fill="auto"/>
+            <w:tcMar>
+              <w:top w:w="0" w:type="dxa"/>
+              <w:left w:w="108" w:type="dxa"/>
+              <w:bottom w:w="0" w:type="dxa"/>
+              <w:right w:w="108" w:type="dxa"/>
+            </w:tcMar>
+          </w:tcPr>
+          <w:p/>
+          <w:p/>
+          <w:p/>
+          <w:p/>
+        </w:tc>
+      </w:tr>
+      <w:tr>
         <w:tc>
           <w:tcPr>
             <w:tcW w:w="9396" w:type="dxa"/>
@@ -6406,12 +5422,6 @@
         </w:tc>
       </w:tr>
       <w:tr>
-        <w:tblPrEx>
-          <w:tblCellMar>
-            <w:top w:w="0" w:type="dxa"/>
-            <w:bottom w:w="0" w:type="dxa"/>
-          </w:tblCellMar>
-        </w:tblPrEx>
         <w:tc>
           <w:tcPr>
             <w:tcW w:w="9396" w:type="dxa"/>
@@ -6430,12 +5440,6 @@
         </w:tc>
       </w:tr>
       <w:tr>
-        <w:tblPrEx>
-          <w:tblCellMar>
-            <w:top w:w="0" w:type="dxa"/>
-            <w:bottom w:w="0" w:type="dxa"/>
-          </w:tblCellMar>
-        </w:tblPrEx>
         <w:tc>
           <w:tcPr>
             <w:tcW w:w="9396" w:type="dxa"/>
@@ -6454,73 +5458,55 @@
                 <w:sz w:val="28"/>
                 <w:szCs w:val="28"/>
               </w:rPr>
+              <w:t>Uitgewerkte taken</w:t>
+            </w:r>
+          </w:p>
+        </w:tc>
+      </w:tr>
+      <w:tr>
+        <w:tc>
+          <w:tcPr>
+            <w:tcW w:w="9396" w:type="dxa"/>
+            <w:shd w:val="clear" w:color="auto" w:fill="auto"/>
+            <w:tcMar>
+              <w:top w:w="0" w:type="dxa"/>
+              <w:left w:w="108" w:type="dxa"/>
+              <w:bottom w:w="0" w:type="dxa"/>
+              <w:right w:w="108" w:type="dxa"/>
+            </w:tcMar>
+          </w:tcPr>
+          <w:p>
+            <w:r>
+              <w:rPr>
+                <w:b/>
+                <w:sz w:val="28"/>
+                <w:szCs w:val="28"/>
+              </w:rPr>
               <w:lastRenderedPageBreak/>
-              <w:t>Uitgewerkte taken</w:t>
-            </w:r>
-          </w:p>
-        </w:tc>
-      </w:tr>
-      <w:tr>
-        <w:tblPrEx>
-          <w:tblCellMar>
-            <w:top w:w="0" w:type="dxa"/>
-            <w:bottom w:w="0" w:type="dxa"/>
-          </w:tblCellMar>
-        </w:tblPrEx>
-        <w:tc>
-          <w:tcPr>
-            <w:tcW w:w="9396" w:type="dxa"/>
-            <w:shd w:val="clear" w:color="auto" w:fill="auto"/>
-            <w:tcMar>
-              <w:top w:w="0" w:type="dxa"/>
-              <w:left w:w="108" w:type="dxa"/>
-              <w:bottom w:w="0" w:type="dxa"/>
-              <w:right w:w="108" w:type="dxa"/>
-            </w:tcMar>
-          </w:tcPr>
-          <w:p>
-            <w:r>
-              <w:rPr>
-                <w:b/>
-                <w:sz w:val="28"/>
-                <w:szCs w:val="28"/>
-              </w:rPr>
               <w:t>ST1</w:t>
             </w:r>
           </w:p>
         </w:tc>
       </w:tr>
       <w:tr>
-        <w:tblPrEx>
-          <w:tblCellMar>
-            <w:top w:w="0" w:type="dxa"/>
-            <w:bottom w:w="0" w:type="dxa"/>
-          </w:tblCellMar>
-        </w:tblPrEx>
-        <w:tc>
-          <w:tcPr>
-            <w:tcW w:w="9396" w:type="dxa"/>
-            <w:shd w:val="clear" w:color="auto" w:fill="auto"/>
-            <w:tcMar>
-              <w:top w:w="0" w:type="dxa"/>
-              <w:left w:w="108" w:type="dxa"/>
-              <w:bottom w:w="0" w:type="dxa"/>
-              <w:right w:w="108" w:type="dxa"/>
-            </w:tcMar>
-          </w:tcPr>
-          <w:p/>
-          <w:p/>
-          <w:p/>
-          <w:p/>
-        </w:tc>
-      </w:tr>
-      <w:tr>
-        <w:tblPrEx>
-          <w:tblCellMar>
-            <w:top w:w="0" w:type="dxa"/>
-            <w:bottom w:w="0" w:type="dxa"/>
-          </w:tblCellMar>
-        </w:tblPrEx>
+        <w:tc>
+          <w:tcPr>
+            <w:tcW w:w="9396" w:type="dxa"/>
+            <w:shd w:val="clear" w:color="auto" w:fill="auto"/>
+            <w:tcMar>
+              <w:top w:w="0" w:type="dxa"/>
+              <w:left w:w="108" w:type="dxa"/>
+              <w:bottom w:w="0" w:type="dxa"/>
+              <w:right w:w="108" w:type="dxa"/>
+            </w:tcMar>
+          </w:tcPr>
+          <w:p/>
+          <w:p/>
+          <w:p/>
+          <w:p/>
+        </w:tc>
+      </w:tr>
+      <w:tr>
         <w:tc>
           <w:tcPr>
             <w:tcW w:w="9396" w:type="dxa"/>
@@ -6545,36 +5531,24 @@
         </w:tc>
       </w:tr>
       <w:tr>
-        <w:tblPrEx>
-          <w:tblCellMar>
-            <w:top w:w="0" w:type="dxa"/>
-            <w:bottom w:w="0" w:type="dxa"/>
-          </w:tblCellMar>
-        </w:tblPrEx>
-        <w:tc>
-          <w:tcPr>
-            <w:tcW w:w="9396" w:type="dxa"/>
-            <w:shd w:val="clear" w:color="auto" w:fill="auto"/>
-            <w:tcMar>
-              <w:top w:w="0" w:type="dxa"/>
-              <w:left w:w="108" w:type="dxa"/>
-              <w:bottom w:w="0" w:type="dxa"/>
-              <w:right w:w="108" w:type="dxa"/>
-            </w:tcMar>
-          </w:tcPr>
-          <w:p/>
-          <w:p/>
-          <w:p/>
-          <w:p/>
-        </w:tc>
-      </w:tr>
-      <w:tr>
-        <w:tblPrEx>
-          <w:tblCellMar>
-            <w:top w:w="0" w:type="dxa"/>
-            <w:bottom w:w="0" w:type="dxa"/>
-          </w:tblCellMar>
-        </w:tblPrEx>
+        <w:tc>
+          <w:tcPr>
+            <w:tcW w:w="9396" w:type="dxa"/>
+            <w:shd w:val="clear" w:color="auto" w:fill="auto"/>
+            <w:tcMar>
+              <w:top w:w="0" w:type="dxa"/>
+              <w:left w:w="108" w:type="dxa"/>
+              <w:bottom w:w="0" w:type="dxa"/>
+              <w:right w:w="108" w:type="dxa"/>
+            </w:tcMar>
+          </w:tcPr>
+          <w:p/>
+          <w:p/>
+          <w:p/>
+          <w:p/>
+        </w:tc>
+      </w:tr>
+      <w:tr>
         <w:tc>
           <w:tcPr>
             <w:tcW w:w="9396" w:type="dxa"/>
@@ -6599,12 +5573,6 @@
         </w:tc>
       </w:tr>
       <w:tr>
-        <w:tblPrEx>
-          <w:tblCellMar>
-            <w:top w:w="0" w:type="dxa"/>
-            <w:bottom w:w="0" w:type="dxa"/>
-          </w:tblCellMar>
-        </w:tblPrEx>
         <w:tc>
           <w:tcPr>
             <w:tcW w:w="9396" w:type="dxa"/>
@@ -6626,12 +5594,6 @@
         </w:tc>
       </w:tr>
       <w:tr>
-        <w:tblPrEx>
-          <w:tblCellMar>
-            <w:top w:w="0" w:type="dxa"/>
-            <w:bottom w:w="0" w:type="dxa"/>
-          </w:tblCellMar>
-        </w:tblPrEx>
         <w:tc>
           <w:tcPr>
             <w:tcW w:w="9396" w:type="dxa"/>
@@ -6656,12 +5618,6 @@
         </w:tc>
       </w:tr>
       <w:tr>
-        <w:tblPrEx>
-          <w:tblCellMar>
-            <w:top w:w="0" w:type="dxa"/>
-            <w:bottom w:w="0" w:type="dxa"/>
-          </w:tblCellMar>
-        </w:tblPrEx>
         <w:tc>
           <w:tcPr>
             <w:tcW w:w="9396" w:type="dxa"/>

</xml_diff>

<commit_message>
Takenblad aangevuld met info Tom Vaes
</commit_message>
<xml_diff>
--- a/Documenten/Takenblad_Evaluatie.docx
+++ b/Documenten/Takenblad_Evaluatie.docx
@@ -16,51 +16,7 @@
           <w:u w:val="single"/>
           <w:lang w:val="en-US"/>
         </w:rPr>
-        <w:t xml:space="preserve">Self </w:t>
-      </w:r>
-      <w:proofErr w:type="spellStart"/>
-      <w:r>
-        <w:rPr>
-          <w:b/>
-          <w:sz w:val="32"/>
-          <w:szCs w:val="32"/>
-          <w:u w:val="single"/>
-          <w:lang w:val="en-US"/>
-        </w:rPr>
-        <w:t>assesment</w:t>
-      </w:r>
-      <w:proofErr w:type="spellEnd"/>
-      <w:r>
-        <w:rPr>
-          <w:b/>
-          <w:sz w:val="32"/>
-          <w:szCs w:val="32"/>
-          <w:u w:val="single"/>
-          <w:lang w:val="en-US"/>
-        </w:rPr>
-        <w:t xml:space="preserve"> – peer </w:t>
-      </w:r>
-      <w:proofErr w:type="spellStart"/>
-      <w:r>
-        <w:rPr>
-          <w:b/>
-          <w:sz w:val="32"/>
-          <w:szCs w:val="32"/>
-          <w:u w:val="single"/>
-          <w:lang w:val="en-US"/>
-        </w:rPr>
-        <w:t>assesment</w:t>
-      </w:r>
-      <w:proofErr w:type="spellEnd"/>
-      <w:r>
-        <w:rPr>
-          <w:b/>
-          <w:sz w:val="32"/>
-          <w:szCs w:val="32"/>
-          <w:u w:val="single"/>
-          <w:lang w:val="en-US"/>
-        </w:rPr>
-        <w:t xml:space="preserve"> Java practicum 2013-2014</w:t>
+        <w:t>Self assesment – peer assesment Java practicum 2013-2014</w:t>
       </w:r>
     </w:p>
     <w:p>
@@ -1537,19 +1493,11 @@
           <w:lang w:val="en-US"/>
         </w:rPr>
       </w:pPr>
-      <w:proofErr w:type="spellStart"/>
       <w:r>
         <w:rPr>
           <w:lang w:val="en-US"/>
         </w:rPr>
-        <w:t>Eindevaluatie</w:t>
-      </w:r>
-      <w:proofErr w:type="spellEnd"/>
-      <w:r>
-        <w:rPr>
-          <w:lang w:val="en-US"/>
-        </w:rPr>
-        <w:t xml:space="preserve"> op 20</w:t>
+        <w:t>Eindevaluatie op 20</w:t>
       </w:r>
     </w:p>
     <w:p>
@@ -2262,25 +2210,7 @@
                 <w:szCs w:val="28"/>
                 <w:lang w:val="en-US"/>
               </w:rPr>
-              <w:t xml:space="preserve">Datum class from scratch </w:t>
-            </w:r>
-            <w:proofErr w:type="spellStart"/>
-            <w:r>
-              <w:rPr>
-                <w:sz w:val="28"/>
-                <w:szCs w:val="28"/>
-                <w:lang w:val="en-US"/>
-              </w:rPr>
-              <w:t>uitgewerkt</w:t>
-            </w:r>
-            <w:proofErr w:type="spellEnd"/>
-            <w:r>
-              <w:rPr>
-                <w:sz w:val="28"/>
-                <w:szCs w:val="28"/>
-                <w:lang w:val="en-US"/>
-              </w:rPr>
-              <w:t>.</w:t>
+              <w:t>Datum class from scratch uitgewerkt.</w:t>
             </w:r>
           </w:p>
         </w:tc>
@@ -4657,8 +4587,10 @@
                 <w:sz w:val="28"/>
                 <w:szCs w:val="28"/>
               </w:rPr>
-              <w:t>Niet aan meegewerkt.</w:t>
-            </w:r>
+              <w:t>Meegeholpen aan inlezen tekstbestanden</w:t>
+            </w:r>
+            <w:bookmarkStart w:id="0" w:name="_GoBack"/>
+            <w:bookmarkEnd w:id="0"/>
           </w:p>
         </w:tc>
       </w:tr>
@@ -5619,7 +5551,14 @@
                 <w:sz w:val="28"/>
                 <w:szCs w:val="28"/>
               </w:rPr>
-              <w:t>Lezen/Schrijven INI bestand uitgewerkt.</w:t>
+              <w:t xml:space="preserve">Lezen/Schrijven INI bestand </w:t>
+            </w:r>
+            <w:r>
+              <w:rPr>
+                <w:sz w:val="28"/>
+                <w:szCs w:val="28"/>
+              </w:rPr>
+              <w:t>is nu ok.</w:t>
             </w:r>
           </w:p>
           <w:p>
@@ -5887,157 +5826,83 @@
                 <w:lang w:val="en-US"/>
               </w:rPr>
             </w:pPr>
-            <w:proofErr w:type="spellStart"/>
             <w:r>
               <w:rPr>
                 <w:sz w:val="28"/>
                 <w:szCs w:val="28"/>
                 <w:lang w:val="en-US"/>
               </w:rPr>
-              <w:t>Initiele</w:t>
-            </w:r>
-            <w:proofErr w:type="spellEnd"/>
+              <w:t>Initiele set-up oefening collections</w:t>
+            </w:r>
             <w:r>
               <w:rPr>
                 <w:sz w:val="28"/>
                 <w:szCs w:val="28"/>
                 <w:lang w:val="en-US"/>
               </w:rPr>
-              <w:t xml:space="preserve"> set-up </w:t>
-            </w:r>
-            <w:proofErr w:type="spellStart"/>
+              <w:t>, uitwerken oefeningen 6b</w:t>
+            </w:r>
+          </w:p>
+        </w:tc>
+      </w:tr>
+      <w:tr>
+        <w:tc>
+          <w:tcPr>
+            <w:tcW w:w="9396" w:type="dxa"/>
+            <w:shd w:val="clear" w:color="auto" w:fill="auto"/>
+            <w:tcMar>
+              <w:top w:w="0" w:type="dxa"/>
+              <w:left w:w="108" w:type="dxa"/>
+              <w:bottom w:w="0" w:type="dxa"/>
+              <w:right w:w="108" w:type="dxa"/>
+            </w:tcMar>
+          </w:tcPr>
+          <w:p>
+            <w:pPr>
+              <w:spacing w:after="0"/>
+              <w:rPr>
+                <w:sz w:val="28"/>
+                <w:szCs w:val="28"/>
+              </w:rPr>
+            </w:pPr>
+            <w:r>
+              <w:rPr>
+                <w:b/>
+                <w:sz w:val="28"/>
+                <w:szCs w:val="28"/>
+              </w:rPr>
+              <w:t>ST2</w:t>
+            </w:r>
+          </w:p>
+        </w:tc>
+      </w:tr>
+      <w:tr>
+        <w:tc>
+          <w:tcPr>
+            <w:tcW w:w="9396" w:type="dxa"/>
+            <w:shd w:val="clear" w:color="auto" w:fill="auto"/>
+            <w:tcMar>
+              <w:top w:w="0" w:type="dxa"/>
+              <w:left w:w="108" w:type="dxa"/>
+              <w:bottom w:w="0" w:type="dxa"/>
+              <w:right w:w="108" w:type="dxa"/>
+            </w:tcMar>
+          </w:tcPr>
+          <w:p>
+            <w:pPr>
+              <w:spacing w:after="0"/>
+              <w:rPr>
+                <w:sz w:val="28"/>
+                <w:szCs w:val="28"/>
+              </w:rPr>
+            </w:pPr>
             <w:r>
               <w:rPr>
                 <w:sz w:val="28"/>
                 <w:szCs w:val="28"/>
                 <w:lang w:val="en-US"/>
               </w:rPr>
-              <w:t>oefening</w:t>
-            </w:r>
-            <w:proofErr w:type="spellEnd"/>
-            <w:r>
-              <w:rPr>
-                <w:sz w:val="28"/>
-                <w:szCs w:val="28"/>
-                <w:lang w:val="en-US"/>
-              </w:rPr>
-              <w:t xml:space="preserve"> collections</w:t>
-            </w:r>
-            <w:r>
-              <w:rPr>
-                <w:sz w:val="28"/>
-                <w:szCs w:val="28"/>
-                <w:lang w:val="en-US"/>
-              </w:rPr>
-              <w:t xml:space="preserve">, </w:t>
-            </w:r>
-            <w:proofErr w:type="spellStart"/>
-            <w:r>
-              <w:rPr>
-                <w:sz w:val="28"/>
-                <w:szCs w:val="28"/>
-                <w:lang w:val="en-US"/>
-              </w:rPr>
-              <w:t>uitwerken</w:t>
-            </w:r>
-            <w:proofErr w:type="spellEnd"/>
-            <w:r>
-              <w:rPr>
-                <w:sz w:val="28"/>
-                <w:szCs w:val="28"/>
-                <w:lang w:val="en-US"/>
-              </w:rPr>
-              <w:t xml:space="preserve"> </w:t>
-            </w:r>
-            <w:proofErr w:type="spellStart"/>
-            <w:r>
-              <w:rPr>
-                <w:sz w:val="28"/>
-                <w:szCs w:val="28"/>
-                <w:lang w:val="en-US"/>
-              </w:rPr>
-              <w:t>oefeningen</w:t>
-            </w:r>
-            <w:proofErr w:type="spellEnd"/>
-            <w:r>
-              <w:rPr>
-                <w:sz w:val="28"/>
-                <w:szCs w:val="28"/>
-                <w:lang w:val="en-US"/>
-              </w:rPr>
-              <w:t xml:space="preserve"> 6b</w:t>
-            </w:r>
-          </w:p>
-        </w:tc>
-      </w:tr>
-      <w:tr>
-        <w:tc>
-          <w:tcPr>
-            <w:tcW w:w="9396" w:type="dxa"/>
-            <w:shd w:val="clear" w:color="auto" w:fill="auto"/>
-            <w:tcMar>
-              <w:top w:w="0" w:type="dxa"/>
-              <w:left w:w="108" w:type="dxa"/>
-              <w:bottom w:w="0" w:type="dxa"/>
-              <w:right w:w="108" w:type="dxa"/>
-            </w:tcMar>
-          </w:tcPr>
-          <w:p>
-            <w:pPr>
-              <w:spacing w:after="0"/>
-              <w:rPr>
-                <w:sz w:val="28"/>
-                <w:szCs w:val="28"/>
-              </w:rPr>
-            </w:pPr>
-            <w:r>
-              <w:rPr>
-                <w:b/>
-                <w:sz w:val="28"/>
-                <w:szCs w:val="28"/>
-              </w:rPr>
-              <w:t>ST2</w:t>
-            </w:r>
-          </w:p>
-        </w:tc>
-      </w:tr>
-      <w:tr>
-        <w:tc>
-          <w:tcPr>
-            <w:tcW w:w="9396" w:type="dxa"/>
-            <w:shd w:val="clear" w:color="auto" w:fill="auto"/>
-            <w:tcMar>
-              <w:top w:w="0" w:type="dxa"/>
-              <w:left w:w="108" w:type="dxa"/>
-              <w:bottom w:w="0" w:type="dxa"/>
-              <w:right w:w="108" w:type="dxa"/>
-            </w:tcMar>
-          </w:tcPr>
-          <w:p>
-            <w:pPr>
-              <w:spacing w:after="0"/>
-              <w:rPr>
-                <w:sz w:val="28"/>
-                <w:szCs w:val="28"/>
-              </w:rPr>
-            </w:pPr>
-            <w:proofErr w:type="spellStart"/>
-            <w:r>
-              <w:rPr>
-                <w:sz w:val="28"/>
-                <w:szCs w:val="28"/>
-                <w:lang w:val="en-US"/>
-              </w:rPr>
-              <w:t>oefeningen</w:t>
-            </w:r>
-            <w:proofErr w:type="spellEnd"/>
-            <w:r>
-              <w:rPr>
-                <w:sz w:val="28"/>
-                <w:szCs w:val="28"/>
-                <w:lang w:val="en-US"/>
-              </w:rPr>
-              <w:t xml:space="preserve"> 6a</w:t>
+              <w:t>oefeningen 6a</w:t>
             </w:r>
           </w:p>
         </w:tc>
@@ -6674,6 +6539,13 @@
                 <w:szCs w:val="28"/>
               </w:rPr>
             </w:pPr>
+            <w:r>
+              <w:rPr>
+                <w:sz w:val="28"/>
+                <w:szCs w:val="28"/>
+              </w:rPr>
+              <w:t>Initiële research naar MVC</w:t>
+            </w:r>
           </w:p>
         </w:tc>
       </w:tr>
@@ -6950,6 +6822,20 @@
                 <w:szCs w:val="28"/>
               </w:rPr>
             </w:pPr>
+            <w:r>
+              <w:rPr>
+                <w:sz w:val="28"/>
+                <w:szCs w:val="28"/>
+              </w:rPr>
+              <w:t>Begin implementatie MVC</w:t>
+            </w:r>
+            <w:r>
+              <w:rPr>
+                <w:sz w:val="28"/>
+                <w:szCs w:val="28"/>
+              </w:rPr>
+              <w:t>, aanzet tot gebruik JTable in de views</w:t>
+            </w:r>
           </w:p>
         </w:tc>
       </w:tr>
@@ -7141,15 +7027,6 @@
               </w:rPr>
               <w:t>Corrigeren van het SQL script, Uitwerken MySQLPersistenceStrategy</w:t>
             </w:r>
-          </w:p>
-          <w:p>
-            <w:pPr>
-              <w:spacing w:after="0"/>
-              <w:rPr>
-                <w:sz w:val="28"/>
-                <w:szCs w:val="28"/>
-              </w:rPr>
-            </w:pPr>
           </w:p>
         </w:tc>
       </w:tr>
@@ -7533,202 +7410,202 @@
                 <w:lang w:val="en-US"/>
               </w:rPr>
             </w:pPr>
-            <w:proofErr w:type="spellStart"/>
             <w:r>
               <w:rPr>
                 <w:lang w:val="en-US"/>
               </w:rPr>
-              <w:t>Initiele</w:t>
-            </w:r>
-            <w:proofErr w:type="spellEnd"/>
-            <w:r>
-              <w:rPr>
+              <w:t>Initiele set-up design patterns</w:t>
+            </w:r>
+          </w:p>
+        </w:tc>
+      </w:tr>
+      <w:tr>
+        <w:tc>
+          <w:tcPr>
+            <w:tcW w:w="9396" w:type="dxa"/>
+            <w:shd w:val="clear" w:color="auto" w:fill="D9D9D9"/>
+            <w:tcMar>
+              <w:top w:w="0" w:type="dxa"/>
+              <w:left w:w="108" w:type="dxa"/>
+              <w:bottom w:w="0" w:type="dxa"/>
+              <w:right w:w="108" w:type="dxa"/>
+            </w:tcMar>
+          </w:tcPr>
+          <w:p>
+            <w:pPr>
+              <w:spacing w:after="0"/>
+            </w:pPr>
+            <w:r>
+              <w:rPr>
+                <w:b/>
+                <w:sz w:val="28"/>
+                <w:szCs w:val="28"/>
+              </w:rPr>
+              <w:t>Uitgewerkte taken</w:t>
+            </w:r>
+          </w:p>
+        </w:tc>
+      </w:tr>
+      <w:tr>
+        <w:tc>
+          <w:tcPr>
+            <w:tcW w:w="9396" w:type="dxa"/>
+            <w:shd w:val="clear" w:color="auto" w:fill="auto"/>
+            <w:tcMar>
+              <w:top w:w="0" w:type="dxa"/>
+              <w:left w:w="108" w:type="dxa"/>
+              <w:bottom w:w="0" w:type="dxa"/>
+              <w:right w:w="108" w:type="dxa"/>
+            </w:tcMar>
+          </w:tcPr>
+          <w:p>
+            <w:pPr>
+              <w:spacing w:after="0"/>
+            </w:pPr>
+            <w:r>
+              <w:rPr>
+                <w:b/>
+                <w:sz w:val="28"/>
+                <w:szCs w:val="28"/>
+              </w:rPr>
+              <w:t>ST1</w:t>
+            </w:r>
+          </w:p>
+        </w:tc>
+      </w:tr>
+      <w:tr>
+        <w:tc>
+          <w:tcPr>
+            <w:tcW w:w="9396" w:type="dxa"/>
+            <w:shd w:val="clear" w:color="auto" w:fill="auto"/>
+            <w:tcMar>
+              <w:top w:w="0" w:type="dxa"/>
+              <w:left w:w="108" w:type="dxa"/>
+              <w:bottom w:w="0" w:type="dxa"/>
+              <w:right w:w="108" w:type="dxa"/>
+            </w:tcMar>
+          </w:tcPr>
+          <w:p>
+            <w:pPr>
+              <w:spacing w:after="0"/>
+            </w:pPr>
+          </w:p>
+          <w:p>
+            <w:pPr>
+              <w:spacing w:after="0"/>
+            </w:pPr>
+          </w:p>
+        </w:tc>
+      </w:tr>
+      <w:tr>
+        <w:tc>
+          <w:tcPr>
+            <w:tcW w:w="9396" w:type="dxa"/>
+            <w:shd w:val="clear" w:color="auto" w:fill="auto"/>
+            <w:tcMar>
+              <w:top w:w="0" w:type="dxa"/>
+              <w:left w:w="108" w:type="dxa"/>
+              <w:bottom w:w="0" w:type="dxa"/>
+              <w:right w:w="108" w:type="dxa"/>
+            </w:tcMar>
+          </w:tcPr>
+          <w:p>
+            <w:pPr>
+              <w:spacing w:after="0"/>
+            </w:pPr>
+            <w:r>
+              <w:rPr>
+                <w:b/>
+                <w:sz w:val="28"/>
+                <w:szCs w:val="28"/>
+              </w:rPr>
+              <w:t>ST2</w:t>
+            </w:r>
+          </w:p>
+        </w:tc>
+      </w:tr>
+      <w:tr>
+        <w:tc>
+          <w:tcPr>
+            <w:tcW w:w="9396" w:type="dxa"/>
+            <w:shd w:val="clear" w:color="auto" w:fill="auto"/>
+            <w:tcMar>
+              <w:top w:w="0" w:type="dxa"/>
+              <w:left w:w="108" w:type="dxa"/>
+              <w:bottom w:w="0" w:type="dxa"/>
+              <w:right w:w="108" w:type="dxa"/>
+            </w:tcMar>
+          </w:tcPr>
+          <w:p>
+            <w:pPr>
+              <w:spacing w:after="0"/>
+            </w:pPr>
+          </w:p>
+          <w:p>
+            <w:pPr>
+              <w:spacing w:after="0"/>
+            </w:pPr>
+          </w:p>
+        </w:tc>
+      </w:tr>
+      <w:tr>
+        <w:tc>
+          <w:tcPr>
+            <w:tcW w:w="9396" w:type="dxa"/>
+            <w:shd w:val="clear" w:color="auto" w:fill="auto"/>
+            <w:tcMar>
+              <w:top w:w="0" w:type="dxa"/>
+              <w:left w:w="108" w:type="dxa"/>
+              <w:bottom w:w="0" w:type="dxa"/>
+              <w:right w:w="108" w:type="dxa"/>
+            </w:tcMar>
+          </w:tcPr>
+          <w:p>
+            <w:pPr>
+              <w:spacing w:after="0"/>
+            </w:pPr>
+            <w:r>
+              <w:rPr>
+                <w:b/>
+                <w:sz w:val="28"/>
+                <w:szCs w:val="28"/>
+              </w:rPr>
+              <w:t>ST3</w:t>
+            </w:r>
+          </w:p>
+        </w:tc>
+      </w:tr>
+      <w:tr>
+        <w:tc>
+          <w:tcPr>
+            <w:tcW w:w="9396" w:type="dxa"/>
+            <w:shd w:val="clear" w:color="auto" w:fill="auto"/>
+            <w:tcMar>
+              <w:top w:w="0" w:type="dxa"/>
+              <w:left w:w="108" w:type="dxa"/>
+              <w:bottom w:w="0" w:type="dxa"/>
+              <w:right w:w="108" w:type="dxa"/>
+            </w:tcMar>
+          </w:tcPr>
+          <w:p>
+            <w:pPr>
+              <w:spacing w:after="0"/>
+              <w:rPr>
+                <w:b/>
+                <w:sz w:val="28"/>
+                <w:szCs w:val="28"/>
                 <w:lang w:val="en-US"/>
               </w:rPr>
-              <w:t xml:space="preserve"> set-up design patterns</w:t>
-            </w:r>
-          </w:p>
-        </w:tc>
-      </w:tr>
-      <w:tr>
-        <w:tc>
-          <w:tcPr>
-            <w:tcW w:w="9396" w:type="dxa"/>
-            <w:shd w:val="clear" w:color="auto" w:fill="D9D9D9"/>
-            <w:tcMar>
-              <w:top w:w="0" w:type="dxa"/>
-              <w:left w:w="108" w:type="dxa"/>
-              <w:bottom w:w="0" w:type="dxa"/>
-              <w:right w:w="108" w:type="dxa"/>
-            </w:tcMar>
-          </w:tcPr>
-          <w:p>
-            <w:pPr>
-              <w:spacing w:after="0"/>
-            </w:pPr>
-            <w:r>
-              <w:rPr>
-                <w:b/>
-                <w:sz w:val="28"/>
-                <w:szCs w:val="28"/>
-              </w:rPr>
-              <w:t>Uitgewerkte taken</w:t>
-            </w:r>
-          </w:p>
-        </w:tc>
-      </w:tr>
-      <w:tr>
-        <w:tc>
-          <w:tcPr>
-            <w:tcW w:w="9396" w:type="dxa"/>
-            <w:shd w:val="clear" w:color="auto" w:fill="auto"/>
-            <w:tcMar>
-              <w:top w:w="0" w:type="dxa"/>
-              <w:left w:w="108" w:type="dxa"/>
-              <w:bottom w:w="0" w:type="dxa"/>
-              <w:right w:w="108" w:type="dxa"/>
-            </w:tcMar>
-          </w:tcPr>
-          <w:p>
-            <w:pPr>
-              <w:spacing w:after="0"/>
-            </w:pPr>
-            <w:r>
-              <w:rPr>
-                <w:b/>
-                <w:sz w:val="28"/>
-                <w:szCs w:val="28"/>
-              </w:rPr>
-              <w:t>ST1</w:t>
-            </w:r>
-          </w:p>
-        </w:tc>
-      </w:tr>
-      <w:tr>
-        <w:tc>
-          <w:tcPr>
-            <w:tcW w:w="9396" w:type="dxa"/>
-            <w:shd w:val="clear" w:color="auto" w:fill="auto"/>
-            <w:tcMar>
-              <w:top w:w="0" w:type="dxa"/>
-              <w:left w:w="108" w:type="dxa"/>
-              <w:bottom w:w="0" w:type="dxa"/>
-              <w:right w:w="108" w:type="dxa"/>
-            </w:tcMar>
-          </w:tcPr>
-          <w:p>
-            <w:pPr>
-              <w:spacing w:after="0"/>
-            </w:pPr>
-          </w:p>
-          <w:p>
-            <w:pPr>
-              <w:spacing w:after="0"/>
-            </w:pPr>
-          </w:p>
-        </w:tc>
-      </w:tr>
-      <w:tr>
-        <w:tc>
-          <w:tcPr>
-            <w:tcW w:w="9396" w:type="dxa"/>
-            <w:shd w:val="clear" w:color="auto" w:fill="auto"/>
-            <w:tcMar>
-              <w:top w:w="0" w:type="dxa"/>
-              <w:left w:w="108" w:type="dxa"/>
-              <w:bottom w:w="0" w:type="dxa"/>
-              <w:right w:w="108" w:type="dxa"/>
-            </w:tcMar>
-          </w:tcPr>
-          <w:p>
-            <w:pPr>
-              <w:spacing w:after="0"/>
-            </w:pPr>
-            <w:r>
-              <w:rPr>
-                <w:b/>
-                <w:sz w:val="28"/>
-                <w:szCs w:val="28"/>
-              </w:rPr>
-              <w:t>ST2</w:t>
-            </w:r>
-          </w:p>
-        </w:tc>
-      </w:tr>
-      <w:tr>
-        <w:tc>
-          <w:tcPr>
-            <w:tcW w:w="9396" w:type="dxa"/>
-            <w:shd w:val="clear" w:color="auto" w:fill="auto"/>
-            <w:tcMar>
-              <w:top w:w="0" w:type="dxa"/>
-              <w:left w:w="108" w:type="dxa"/>
-              <w:bottom w:w="0" w:type="dxa"/>
-              <w:right w:w="108" w:type="dxa"/>
-            </w:tcMar>
-          </w:tcPr>
-          <w:p>
-            <w:pPr>
-              <w:spacing w:after="0"/>
-            </w:pPr>
-          </w:p>
-          <w:p>
-            <w:pPr>
-              <w:spacing w:after="0"/>
-            </w:pPr>
-          </w:p>
-        </w:tc>
-      </w:tr>
-      <w:tr>
-        <w:tc>
-          <w:tcPr>
-            <w:tcW w:w="9396" w:type="dxa"/>
-            <w:shd w:val="clear" w:color="auto" w:fill="auto"/>
-            <w:tcMar>
-              <w:top w:w="0" w:type="dxa"/>
-              <w:left w:w="108" w:type="dxa"/>
-              <w:bottom w:w="0" w:type="dxa"/>
-              <w:right w:w="108" w:type="dxa"/>
-            </w:tcMar>
-          </w:tcPr>
-          <w:p>
-            <w:pPr>
-              <w:spacing w:after="0"/>
-            </w:pPr>
-            <w:r>
-              <w:rPr>
-                <w:b/>
-                <w:sz w:val="28"/>
-                <w:szCs w:val="28"/>
-              </w:rPr>
-              <w:t>ST3</w:t>
-            </w:r>
-          </w:p>
-        </w:tc>
-      </w:tr>
-      <w:tr>
-        <w:tc>
-          <w:tcPr>
-            <w:tcW w:w="9396" w:type="dxa"/>
-            <w:shd w:val="clear" w:color="auto" w:fill="auto"/>
-            <w:tcMar>
-              <w:top w:w="0" w:type="dxa"/>
-              <w:left w:w="108" w:type="dxa"/>
-              <w:bottom w:w="0" w:type="dxa"/>
-              <w:right w:w="108" w:type="dxa"/>
-            </w:tcMar>
-          </w:tcPr>
-          <w:p>
-            <w:pPr>
-              <w:spacing w:after="0"/>
+            </w:pPr>
+            <w:r>
               <w:rPr>
                 <w:b/>
                 <w:sz w:val="28"/>
                 <w:szCs w:val="28"/>
                 <w:lang w:val="en-US"/>
               </w:rPr>
-            </w:pPr>
-            <w:proofErr w:type="spellStart"/>
+              <w:t>OpdrachtFa</w:t>
+            </w:r>
             <w:r>
               <w:rPr>
                 <w:b/>
@@ -7736,26 +7613,7 @@
                 <w:szCs w:val="28"/>
                 <w:lang w:val="en-US"/>
               </w:rPr>
-              <w:t>OpdrachtFa</w:t>
-            </w:r>
-            <w:r>
-              <w:rPr>
-                <w:b/>
-                <w:sz w:val="28"/>
-                <w:szCs w:val="28"/>
-                <w:lang w:val="en-US"/>
-              </w:rPr>
-              <w:t>ctory</w:t>
-            </w:r>
-            <w:proofErr w:type="spellEnd"/>
-            <w:r>
-              <w:rPr>
-                <w:b/>
-                <w:sz w:val="28"/>
-                <w:szCs w:val="28"/>
-                <w:lang w:val="en-US"/>
-              </w:rPr>
-              <w:t xml:space="preserve"> + Singleton controllers</w:t>
+              <w:t>ctory + Singleton controllers</w:t>
             </w:r>
           </w:p>
         </w:tc>
@@ -8345,35 +8203,8 @@
                 <w:b/>
                 <w:lang w:val="en-US"/>
               </w:rPr>
-              <w:t xml:space="preserve">MVC </w:t>
-            </w:r>
-            <w:proofErr w:type="spellStart"/>
-            <w:r>
-              <w:rPr>
-                <w:b/>
-                <w:lang w:val="en-US"/>
-              </w:rPr>
-              <w:t>Creatie</w:t>
-            </w:r>
-            <w:proofErr w:type="spellEnd"/>
-            <w:r>
-              <w:rPr>
-                <w:b/>
-                <w:lang w:val="en-US"/>
-              </w:rPr>
-              <w:t xml:space="preserve"> Quiz via </w:t>
-            </w:r>
-            <w:proofErr w:type="spellStart"/>
-            <w:r>
-              <w:rPr>
-                <w:b/>
-                <w:lang w:val="en-US"/>
-              </w:rPr>
-              <w:t>QuizApp</w:t>
-            </w:r>
-            <w:bookmarkStart w:id="0" w:name="_GoBack"/>
-            <w:bookmarkEnd w:id="0"/>
-            <w:proofErr w:type="spellEnd"/>
+              <w:t>MVC Creatie Quiz via QuizApp</w:t>
+            </w:r>
           </w:p>
         </w:tc>
       </w:tr>
@@ -8498,6 +8329,14 @@
             <w:r>
               <w:br/>
               <w:t>Het project is niet af.</w:t>
+            </w:r>
+          </w:p>
+          <w:p>
+            <w:pPr>
+              <w:spacing w:after="0"/>
+            </w:pPr>
+            <w:r>
+              <w:t>Er zijn problemen geweest met Git(Hub), grotendeels door gebrekkige kennis. In de latere fases van het project was dat minder een issue.</w:t>
             </w:r>
           </w:p>
           <w:p>

</xml_diff>